<commit_message>
fnished data section of project 3 writeup
</commit_message>
<xml_diff>
--- a/project 3/writeup/project3.docx
+++ b/project 3/writeup/project3.docx
@@ -1014,10 +1014,6 @@
     <w:p/>
     <w:p/>
     <w:p/>
-    <w:p>
-      <w:bookmarkStart w:id="1" w:name="_GoBack"/>
-      <w:bookmarkEnd w:id="1"/>
-    </w:p>
     <w:p/>
     <w:p/>
     <w:p/>
@@ -1036,15 +1032,16 @@
     <w:p/>
     <w:p/>
     <w:p/>
+    <w:p/>
     <w:p>
       <w:pPr>
         <w:pStyle w:val="Heading1"/>
       </w:pPr>
-      <w:bookmarkStart w:id="2" w:name="_Toc447072558"/>
+      <w:bookmarkStart w:id="1" w:name="_Toc447072558"/>
       <w:r>
         <w:t>II. Code Counting and Compiler Performance</w:t>
       </w:r>
-      <w:bookmarkEnd w:id="2"/>
+      <w:bookmarkEnd w:id="1"/>
     </w:p>
     <w:p>
       <w:pPr>
@@ -1222,7 +1219,7 @@
       <w:pPr>
         <w:pStyle w:val="Heading1"/>
       </w:pPr>
-      <w:bookmarkStart w:id="3" w:name="_Toc447072559"/>
+      <w:bookmarkStart w:id="2" w:name="_Toc447072559"/>
       <w:r>
         <w:lastRenderedPageBreak/>
         <w:t xml:space="preserve">III. LLOC Count Comparison: </w:t>
@@ -1235,7 +1232,7 @@
       <w:r>
         <w:t xml:space="preserve"> vs Test Parser</w:t>
       </w:r>
-      <w:bookmarkEnd w:id="3"/>
+      <w:bookmarkEnd w:id="2"/>
     </w:p>
     <w:p>
       <w:pPr>
@@ -1446,7 +1443,7 @@
           <w:noProof/>
         </w:rPr>
       </w:pPr>
-      <w:bookmarkStart w:id="4" w:name="_Toc447072560"/>
+      <w:bookmarkStart w:id="3" w:name="_Toc447072560"/>
       <w:r>
         <w:rPr>
           <w:noProof/>
@@ -1454,7 +1451,7 @@
         <w:lastRenderedPageBreak/>
         <w:t>IV. LLOC, PLOC, and Size of Compiled Executable in Bytes</w:t>
       </w:r>
-      <w:bookmarkEnd w:id="4"/>
+      <w:bookmarkEnd w:id="3"/>
     </w:p>
     <w:p>
       <w:pPr>
@@ -1717,7 +1714,7 @@
           <w:noProof/>
         </w:rPr>
       </w:pPr>
-      <w:bookmarkStart w:id="5" w:name="_Toc447072561"/>
+      <w:bookmarkStart w:id="4" w:name="_Toc447072561"/>
       <w:r>
         <w:rPr>
           <w:noProof/>
@@ -1725,7 +1722,7 @@
         <w:lastRenderedPageBreak/>
         <w:t>V. LLOC, PLOC, and Executable Size For Human Produced Code</w:t>
       </w:r>
-      <w:bookmarkEnd w:id="5"/>
+      <w:bookmarkEnd w:id="4"/>
     </w:p>
     <w:p>
       <w:r>
@@ -2037,12 +2034,12 @@
       <w:pPr>
         <w:pStyle w:val="Heading1"/>
       </w:pPr>
-      <w:bookmarkStart w:id="6" w:name="_Toc447072562"/>
+      <w:bookmarkStart w:id="5" w:name="_Toc447072562"/>
       <w:r>
         <w:lastRenderedPageBreak/>
         <w:t>VI. Relationship between LLOC and Compile Time</w:t>
       </w:r>
-      <w:bookmarkEnd w:id="6"/>
+      <w:bookmarkEnd w:id="5"/>
     </w:p>
     <w:p>
       <w:r>
@@ -2160,12 +2157,12 @@
       <w:pPr>
         <w:pStyle w:val="Heading1"/>
       </w:pPr>
-      <w:bookmarkStart w:id="7" w:name="_Toc447072563"/>
+      <w:bookmarkStart w:id="6" w:name="_Toc447072563"/>
       <w:r>
         <w:lastRenderedPageBreak/>
         <w:t>VII. Different Compilers, Computers, and Release vs Debug</w:t>
       </w:r>
-      <w:bookmarkEnd w:id="7"/>
+      <w:bookmarkEnd w:id="6"/>
       <w:r>
         <w:t xml:space="preserve"> </w:t>
       </w:r>
@@ -2304,12 +2301,12 @@
       <w:pPr>
         <w:pStyle w:val="Heading1"/>
       </w:pPr>
-      <w:bookmarkStart w:id="8" w:name="_Toc447072564"/>
+      <w:bookmarkStart w:id="7" w:name="_Toc447072564"/>
       <w:r>
         <w:lastRenderedPageBreak/>
         <w:t>VIII. Conclusion</w:t>
       </w:r>
-      <w:bookmarkEnd w:id="8"/>
+      <w:bookmarkEnd w:id="7"/>
     </w:p>
     <w:p>
       <w:r>
@@ -2356,29 +2353,1115 @@
       <w:pPr>
         <w:pStyle w:val="Heading1"/>
       </w:pPr>
-      <w:bookmarkStart w:id="9" w:name="_Toc447072565"/>
+      <w:bookmarkStart w:id="8" w:name="_Toc447072565"/>
       <w:r>
         <w:lastRenderedPageBreak/>
         <w:t>IX. Appendix – Data</w:t>
       </w:r>
-      <w:bookmarkEnd w:id="9"/>
-    </w:p>
-    <w:p/>
-    <w:p>
+      <w:bookmarkEnd w:id="8"/>
+    </w:p>
+    <w:p>
+      <w:pPr>
+        <w:rPr>
+          <w:b/>
+        </w:rPr>
+      </w:pPr>
+      <w:bookmarkStart w:id="9" w:name="_Toc447072566"/>
+      <w:proofErr w:type="spellStart"/>
+      <w:r>
+        <w:rPr>
+          <w:b/>
+        </w:rPr>
+        <w:t>Benchmaker</w:t>
+      </w:r>
+      <w:proofErr w:type="spellEnd"/>
+      <w:r>
+        <w:rPr>
+          <w:b/>
+        </w:rPr>
+        <w:t xml:space="preserve"> </w:t>
+      </w:r>
+      <w:proofErr w:type="spellStart"/>
+      <w:r>
+        <w:rPr>
+          <w:b/>
+        </w:rPr>
+        <w:t>CPPparse</w:t>
+      </w:r>
+      <w:proofErr w:type="spellEnd"/>
+      <w:r>
+        <w:rPr>
+          <w:b/>
+        </w:rPr>
+        <w:t xml:space="preserve"> output:</w:t>
+      </w:r>
+    </w:p>
+    <w:p>
+      <w:pPr>
+        <w:spacing w:after="0" w:line="240" w:lineRule="auto"/>
+      </w:pPr>
+      <w:r>
+        <w:t>1,31,1,6,15,7,196,3,6,0,0,199,261,34</w:t>
+      </w:r>
+    </w:p>
+    <w:p>
+      <w:pPr>
+        <w:spacing w:after="0" w:line="240" w:lineRule="auto"/>
+      </w:pPr>
+      <w:r>
+        <w:t>10,304,1,90,56,88,2129,44,102,0,0,2498,2736,336</w:t>
+      </w:r>
+    </w:p>
+    <w:p>
+      <w:pPr>
+        <w:spacing w:after="0" w:line="240" w:lineRule="auto"/>
+      </w:pPr>
+      <w:r>
+        <w:t>11,343,1,100,61,98,2367,49,113,0,0,2779,3045,372</w:t>
+      </w:r>
+    </w:p>
+    <w:p>
+      <w:pPr>
+        <w:spacing w:after="0" w:line="240" w:lineRule="auto"/>
+      </w:pPr>
+      <w:r>
+        <w:t>12,369,1,108,65,107,2578,54,125,0,0,3032,3311,405</w:t>
+      </w:r>
+    </w:p>
+    <w:p>
+      <w:pPr>
+        <w:spacing w:after="0" w:line="240" w:lineRule="auto"/>
+      </w:pPr>
+      <w:r>
+        <w:t>13,395,1,116,69,114,2787,58,139,0,0,3280,3571,438</w:t>
+      </w:r>
+    </w:p>
+    <w:p>
+      <w:pPr>
+        <w:spacing w:after="0" w:line="240" w:lineRule="auto"/>
+      </w:pPr>
+      <w:r>
+        <w:t>14,434,1,124,73,122,2989,62,149,0,0,3518,3838,468</w:t>
+      </w:r>
+    </w:p>
+    <w:p>
+      <w:pPr>
+        <w:spacing w:after="0" w:line="240" w:lineRule="auto"/>
+      </w:pPr>
+      <w:r>
+        <w:t>15,460,1,134,78,132,3208,66,159,0,0,3778,4115,503</w:t>
+      </w:r>
+    </w:p>
+    <w:p>
+      <w:pPr>
+        <w:spacing w:after="0" w:line="240" w:lineRule="auto"/>
+      </w:pPr>
+      <w:r>
+        <w:t>16,499,1,142,82,140,3419,71,170,0,0,4028,4392,534</w:t>
+      </w:r>
+    </w:p>
+    <w:p>
+      <w:pPr>
+        <w:spacing w:after="0" w:line="240" w:lineRule="auto"/>
+      </w:pPr>
+      <w:r>
+        <w:t>17,525,1,152,88,152,3666,76,183,0,0,4322,4701,575</w:t>
+      </w:r>
+    </w:p>
+    <w:p>
+      <w:pPr>
+        <w:spacing w:after="0" w:line="240" w:lineRule="auto"/>
+      </w:pPr>
+      <w:r>
+        <w:t>18,564,1,160,92,160,3855,80,191,0,0,4545,4955,603</w:t>
+      </w:r>
+    </w:p>
+    <w:p>
+      <w:pPr>
+        <w:spacing w:after="0" w:line="240" w:lineRule="auto"/>
+      </w:pPr>
+      <w:r>
+        <w:t>19,590,1,170,96,169,4087,85,205,0,0,4823,5243,640</w:t>
+      </w:r>
+    </w:p>
+    <w:p>
+      <w:pPr>
+        <w:spacing w:after="0" w:line="240" w:lineRule="auto"/>
+      </w:pPr>
+      <w:r>
+        <w:t>2,57,1,16,20,16,408,8,16,0,0,453,531,68</w:t>
+      </w:r>
+    </w:p>
+    <w:p>
+      <w:pPr>
+        <w:spacing w:after="0" w:line="240" w:lineRule="auto"/>
+      </w:pPr>
+      <w:r>
+        <w:t>20,616,1,180,101,178,4313,90,216,0,0,5092,5527,675</w:t>
+      </w:r>
+    </w:p>
+    <w:p>
+      <w:pPr>
+        <w:spacing w:after="0" w:line="240" w:lineRule="auto"/>
+      </w:pPr>
+      <w:r>
+        <w:t>21,655,1,188,105,186,4502,94,224,0,0,5315,5781,703</w:t>
+      </w:r>
+    </w:p>
+    <w:p>
+      <w:pPr>
+        <w:spacing w:after="0" w:line="240" w:lineRule="auto"/>
+      </w:pPr>
+      <w:r>
+        <w:t>3,96,1,26,25,26,639,13,26,0,0,726,833,103</w:t>
+      </w:r>
+    </w:p>
+    <w:p>
+      <w:pPr>
+        <w:spacing w:after="0" w:line="240" w:lineRule="auto"/>
+      </w:pPr>
+      <w:r>
+        <w:t>4,122,1,36,30,36,874,18,38,0,0,1006,1127,140</w:t>
+      </w:r>
+    </w:p>
+    <w:p>
+      <w:pPr>
+        <w:spacing w:after="0" w:line="240" w:lineRule="auto"/>
+      </w:pPr>
+      <w:r>
+        <w:t>5,148,1,46,34,44,1065,22,46,0,0,1234,1372,170</w:t>
+      </w:r>
+    </w:p>
+    <w:p>
+      <w:pPr>
+        <w:spacing w:after="0" w:line="240" w:lineRule="auto"/>
+      </w:pPr>
+      <w:r>
+        <w:t>6,187,1,54,38,52,1278,26,58,0,0,1485,1650,202</w:t>
+      </w:r>
+    </w:p>
+    <w:p>
+      <w:pPr>
+        <w:spacing w:after="0" w:line="240" w:lineRule="auto"/>
+      </w:pPr>
+      <w:r>
+        <w:t>7,213,1,64,43,62,1507,31,70,0,0,1759,1938,239</w:t>
+      </w:r>
+    </w:p>
+    <w:p>
+      <w:pPr>
+        <w:spacing w:after="0" w:line="240" w:lineRule="auto"/>
+      </w:pPr>
+      <w:r>
+        <w:t>8,252,1,70,47,70,1699,35,80,0,0,1984,2193,267</w:t>
+      </w:r>
+    </w:p>
+    <w:p>
+      <w:pPr>
+        <w:spacing w:after="0" w:line="240" w:lineRule="auto"/>
+      </w:pPr>
+      <w:r>
+        <w:t>9,278,1,82,52,80,1933,40,91,0,0,2264,2487,305</w:t>
+      </w:r>
+    </w:p>
+    <w:p>
+      <w:r>
+        <w:t xml:space="preserve">CPPparse.py parses all </w:t>
+      </w:r>
+      <w:proofErr w:type="spellStart"/>
+      <w:r>
+        <w:t>cpp</w:t>
+      </w:r>
+      <w:proofErr w:type="spellEnd"/>
+      <w:r>
+        <w:t xml:space="preserve"> files in a directory, and outputs the results </w:t>
+      </w:r>
+      <w:r>
+        <w:t>in the following format:</w:t>
+      </w:r>
+    </w:p>
+    <w:p>
+      <w:proofErr w:type="spellStart"/>
+      <w:r>
+        <w:t>File#</w:t>
+      </w:r>
+      <w:proofErr w:type="gramStart"/>
+      <w:r>
+        <w:t>,c</w:t>
+      </w:r>
+      <w:r>
+        <w:t>ommas</w:t>
+      </w:r>
+      <w:proofErr w:type="spellEnd"/>
+      <w:proofErr w:type="gramEnd"/>
+      <w:r>
+        <w:t xml:space="preserve"> in variable </w:t>
+      </w:r>
+      <w:proofErr w:type="spellStart"/>
+      <w:r>
+        <w:t>init</w:t>
+      </w:r>
+      <w:r>
+        <w:t>,equals</w:t>
+      </w:r>
+      <w:proofErr w:type="spellEnd"/>
+      <w:r>
+        <w:t xml:space="preserve"> </w:t>
+      </w:r>
+      <w:r>
+        <w:t xml:space="preserve">in variable </w:t>
+      </w:r>
+      <w:proofErr w:type="spellStart"/>
+      <w:r>
+        <w:t>init</w:t>
+      </w:r>
+      <w:proofErr w:type="spellEnd"/>
+      <w:r>
+        <w:t>,</w:t>
+      </w:r>
+      <w:r>
+        <w:t xml:space="preserve"> </w:t>
+      </w:r>
+      <w:proofErr w:type="spellStart"/>
+      <w:r>
+        <w:t>ifCount</w:t>
+      </w:r>
+      <w:proofErr w:type="spellEnd"/>
+      <w:r>
+        <w:t>,</w:t>
+      </w:r>
+      <w:r>
+        <w:t xml:space="preserve"> </w:t>
+      </w:r>
+      <w:proofErr w:type="spellStart"/>
+      <w:r>
+        <w:t>forCount</w:t>
+      </w:r>
+      <w:proofErr w:type="spellEnd"/>
+      <w:r>
+        <w:t>,</w:t>
+      </w:r>
+      <w:r>
+        <w:t xml:space="preserve"> </w:t>
+      </w:r>
+      <w:proofErr w:type="spellStart"/>
+      <w:r>
+        <w:t>whileCount</w:t>
+      </w:r>
+      <w:proofErr w:type="spellEnd"/>
+      <w:r>
+        <w:t>,</w:t>
+      </w:r>
+      <w:r>
+        <w:t xml:space="preserve"> </w:t>
+      </w:r>
+      <w:proofErr w:type="spellStart"/>
+      <w:r>
+        <w:t>semiCount</w:t>
+      </w:r>
+      <w:proofErr w:type="spellEnd"/>
+      <w:r>
+        <w:t>,</w:t>
+      </w:r>
+      <w:r>
+        <w:t xml:space="preserve"> </w:t>
+      </w:r>
+      <w:proofErr w:type="spellStart"/>
+      <w:r>
+        <w:t>switchCount</w:t>
+      </w:r>
+      <w:proofErr w:type="spellEnd"/>
+      <w:r>
+        <w:t>,</w:t>
+      </w:r>
+      <w:r>
+        <w:t xml:space="preserve"> </w:t>
+      </w:r>
+      <w:proofErr w:type="spellStart"/>
+      <w:r>
+        <w:t>caseCount</w:t>
+      </w:r>
+      <w:proofErr w:type="spellEnd"/>
+      <w:r>
+        <w:t xml:space="preserve">, </w:t>
+      </w:r>
+      <w:proofErr w:type="spellStart"/>
+      <w:r>
+        <w:t>ANDCount</w:t>
+      </w:r>
+      <w:proofErr w:type="spellEnd"/>
+      <w:r>
+        <w:t>,</w:t>
+      </w:r>
+      <w:r>
+        <w:t xml:space="preserve"> </w:t>
+      </w:r>
+      <w:r>
+        <w:t xml:space="preserve"> </w:t>
+      </w:r>
+      <w:proofErr w:type="spellStart"/>
+      <w:r>
+        <w:t>ORCount</w:t>
+      </w:r>
+      <w:proofErr w:type="spellEnd"/>
+      <w:r>
+        <w:t>,</w:t>
+      </w:r>
+      <w:r>
+        <w:t xml:space="preserve"> </w:t>
+      </w:r>
+      <w:r>
+        <w:t>PLOC,</w:t>
+      </w:r>
+      <w:r>
+        <w:t xml:space="preserve"> </w:t>
+      </w:r>
+      <w:r>
+        <w:t>LLOC,</w:t>
+      </w:r>
+      <w:r>
+        <w:t xml:space="preserve"> </w:t>
+      </w:r>
+      <w:proofErr w:type="spellStart"/>
+      <w:r>
+        <w:t>cyclomaticComplexity</w:t>
+      </w:r>
+      <w:proofErr w:type="spellEnd"/>
+    </w:p>
+    <w:p>
+      <w:proofErr w:type="spellStart"/>
+      <w:r>
+        <w:t>CPPparse</w:t>
+      </w:r>
+      <w:proofErr w:type="spellEnd"/>
+      <w:r>
+        <w:t xml:space="preserve"> is forward compatible to </w:t>
+      </w:r>
+      <w:proofErr w:type="spellStart"/>
+      <w:r>
+        <w:t>cyclomatic</w:t>
+      </w:r>
+      <w:proofErr w:type="spellEnd"/>
+      <w:r>
+        <w:t xml:space="preserve"> complexity analysis</w:t>
+      </w:r>
+    </w:p>
+    <w:p>
+      <w:r>
+        <w:t xml:space="preserve">CS600 C++ source code </w:t>
+      </w:r>
+      <w:proofErr w:type="spellStart"/>
+      <w:r>
+        <w:t>CPPparse</w:t>
+      </w:r>
+      <w:proofErr w:type="spellEnd"/>
+      <w:r>
+        <w:t xml:space="preserve"> output:</w:t>
+      </w:r>
+    </w:p>
+    <w:p>
+      <w:r>
+        <w:t>1,0,9,3,3,0,34,0,0,0,0,38,51,6</w:t>
+      </w:r>
+    </w:p>
+    <w:p>
+      <w:r>
+        <w:t>2,32,17,2,0,0,24,0,0,0,0,32,77,2</w:t>
+      </w:r>
+    </w:p>
+    <w:p>
+      <w:r>
+        <w:t>3,4,13,7,5,0,37,0,0,0,0,42,67,12</w:t>
+      </w:r>
+    </w:p>
+    <w:p>
+      <w:r>
+        <w:t>4,0,4,0,2,2,51,1,10,0,0,66,63,14</w:t>
+      </w:r>
+    </w:p>
+    <w:p>
+      <w:r>
+        <w:t>5,0,13,5,3,1,47,0,0,0,0,55,72,9</w:t>
+      </w:r>
+    </w:p>
+    <w:p>
+      <w:r>
+        <w:t xml:space="preserve">These files are parsed by </w:t>
+      </w:r>
+      <w:proofErr w:type="spellStart"/>
+      <w:r>
+        <w:t>Matlab</w:t>
+      </w:r>
+      <w:proofErr w:type="spellEnd"/>
+      <w:r>
+        <w:t xml:space="preserve"> into matrices for further analysis</w:t>
+      </w:r>
       <w:r>
         <w:br w:type="page"/>
       </w:r>
     </w:p>
     <w:p>
       <w:pPr>
+        <w:rPr>
+          <w:b/>
+        </w:rPr>
+      </w:pPr>
+      <w:r>
+        <w:rPr>
+          <w:b/>
+        </w:rPr>
+        <w:lastRenderedPageBreak/>
+        <w:t xml:space="preserve">Compiler Test </w:t>
+      </w:r>
+      <w:proofErr w:type="spellStart"/>
+      <w:r>
+        <w:rPr>
+          <w:b/>
+        </w:rPr>
+        <w:t>Outfile</w:t>
+      </w:r>
+      <w:proofErr w:type="spellEnd"/>
+      <w:r>
+        <w:rPr>
+          <w:b/>
+        </w:rPr>
+        <w:t>:</w:t>
+      </w:r>
+    </w:p>
+    <w:p>
+      <w:r>
+        <w:t>1</w:t>
+      </w:r>
+      <w:proofErr w:type="gramStart"/>
+      <w:r>
+        <w:t>,8974,198144,0.454779724199</w:t>
+      </w:r>
+      <w:proofErr w:type="gramEnd"/>
+    </w:p>
+    <w:p>
+      <w:r>
+        <w:t>10</w:t>
+      </w:r>
+      <w:proofErr w:type="gramStart"/>
+      <w:r>
+        <w:t>,109516,263680,0.69876303981</w:t>
+      </w:r>
+      <w:proofErr w:type="gramEnd"/>
+    </w:p>
+    <w:p>
+      <w:r>
+        <w:t>11</w:t>
+      </w:r>
+      <w:proofErr w:type="gramStart"/>
+      <w:r>
+        <w:t>,121654,271360,0.770423801528</w:t>
+      </w:r>
+      <w:proofErr w:type="gramEnd"/>
+    </w:p>
+    <w:p>
+      <w:r>
+        <w:t>12</w:t>
+      </w:r>
+      <w:proofErr w:type="gramStart"/>
+      <w:r>
+        <w:t>,133436,280064,0.774477894417</w:t>
+      </w:r>
+      <w:proofErr w:type="gramEnd"/>
+    </w:p>
+    <w:p>
+      <w:r>
+        <w:t>13</w:t>
+      </w:r>
+      <w:proofErr w:type="gramStart"/>
+      <w:r>
+        <w:t>,146006,292352,0.85963478268</w:t>
+      </w:r>
+      <w:proofErr w:type="gramEnd"/>
+    </w:p>
+    <w:p>
+      <w:r>
+        <w:t>14</w:t>
+      </w:r>
+      <w:proofErr w:type="gramStart"/>
+      <w:r>
+        <w:t>,156596,299008,0.844487460024</w:t>
+      </w:r>
+      <w:proofErr w:type="gramEnd"/>
+    </w:p>
+    <w:p>
+      <w:r>
+        <w:t>15</w:t>
+      </w:r>
+      <w:proofErr w:type="gramStart"/>
+      <w:r>
+        <w:t>,168360,308224,0.888990931148</w:t>
+      </w:r>
+      <w:proofErr w:type="gramEnd"/>
+    </w:p>
+    <w:p>
+      <w:r>
+        <w:t>16</w:t>
+      </w:r>
+      <w:proofErr w:type="gramStart"/>
+      <w:r>
+        <w:t>,179661,315392,0.924386959574</w:t>
+      </w:r>
+      <w:proofErr w:type="gramEnd"/>
+    </w:p>
+    <w:p>
+      <w:r>
+        <w:t>17</w:t>
+      </w:r>
+      <w:proofErr w:type="gramStart"/>
+      <w:r>
+        <w:t>,192688,325632,0.950351628411</w:t>
+      </w:r>
+      <w:proofErr w:type="gramEnd"/>
+    </w:p>
+    <w:p>
+      <w:r>
+        <w:t>18</w:t>
+      </w:r>
+      <w:proofErr w:type="gramStart"/>
+      <w:r>
+        <w:t>,202755,331264,0.976459165534</w:t>
+      </w:r>
+      <w:proofErr w:type="gramEnd"/>
+    </w:p>
+    <w:p>
+      <w:r>
+        <w:t>19</w:t>
+      </w:r>
+      <w:proofErr w:type="gramStart"/>
+      <w:r>
+        <w:t>,215014,339968,1.04362080786</w:t>
+      </w:r>
+      <w:proofErr w:type="gramEnd"/>
+    </w:p>
+    <w:p>
+      <w:r>
+        <w:t>2,20456,205824,0.487866869748</w:t>
+      </w:r>
+    </w:p>
+    <w:p>
+      <w:r>
+        <w:t>20</w:t>
+      </w:r>
+      <w:proofErr w:type="gramStart"/>
+      <w:r>
+        <w:t>,227140,348672,1.05391512474</w:t>
+      </w:r>
+      <w:proofErr w:type="gramEnd"/>
+    </w:p>
+    <w:p>
+      <w:r>
+        <w:t>21</w:t>
+      </w:r>
+      <w:proofErr w:type="gramStart"/>
+      <w:r>
+        <w:t>,237172,355328,1.05159967321</w:t>
+      </w:r>
+      <w:proofErr w:type="gramEnd"/>
+    </w:p>
+    <w:p>
+      <w:r>
+        <w:t>3,32192,212992,0.527643371199</w:t>
+      </w:r>
+    </w:p>
+    <w:p>
+      <w:r>
+        <w:t>4,44358,221696,0.563523016984</w:t>
+      </w:r>
+    </w:p>
+    <w:p>
+      <w:r>
+        <w:t>5,54509,227840,0.584762768853</w:t>
+      </w:r>
+    </w:p>
+    <w:p>
+      <w:r>
+        <w:t>6,65482,235520,0.626903165682</w:t>
+      </w:r>
+    </w:p>
+    <w:p>
+      <w:r>
+        <w:t>7,77279,243712,0.628670955452</w:t>
+      </w:r>
+    </w:p>
+    <w:p>
+      <w:r>
+        <w:t>8,86861,249344,0.667859562117</w:t>
+      </w:r>
+    </w:p>
+    <w:p>
+      <w:r>
+        <w:t>9,99355,256512,0.719051978603</w:t>
+      </w:r>
+    </w:p>
+    <w:p>
+      <w:r>
+        <w:t xml:space="preserve">CompilerMetrics.py compiles all </w:t>
+      </w:r>
+      <w:proofErr w:type="spellStart"/>
+      <w:r>
+        <w:t>cpp</w:t>
+      </w:r>
+      <w:proofErr w:type="spellEnd"/>
+      <w:r>
+        <w:t xml:space="preserve"> files in a directory, and output the following properties for each source file:</w:t>
+      </w:r>
+    </w:p>
+    <w:p>
+      <w:r>
+        <w:t xml:space="preserve">File#, size of </w:t>
+      </w:r>
+      <w:proofErr w:type="spellStart"/>
+      <w:r>
+        <w:t>cpp</w:t>
+      </w:r>
+      <w:proofErr w:type="spellEnd"/>
+      <w:r>
+        <w:t xml:space="preserve"> source file </w:t>
+      </w:r>
+      <w:r>
+        <w:t>(bytes)</w:t>
+      </w:r>
+      <w:r>
+        <w:t>, size of executable (bytes), compile time (seconds).</w:t>
+      </w:r>
+    </w:p>
+    <w:p>
+      <w:r>
+        <w:t xml:space="preserve">This file is parsed into a matrix in </w:t>
+      </w:r>
+      <w:proofErr w:type="spellStart"/>
+      <w:r>
+        <w:t>Matlab</w:t>
+      </w:r>
+      <w:proofErr w:type="spellEnd"/>
+      <w:r>
+        <w:t xml:space="preserve"> for further analysis.</w:t>
+      </w:r>
+    </w:p>
+    <w:p>
+      <w:r>
+        <w:br w:type="page"/>
+      </w:r>
+    </w:p>
+    <w:p>
+      <w:proofErr w:type="spellStart"/>
+      <w:r>
+        <w:lastRenderedPageBreak/>
+        <w:t>Benchmaker</w:t>
+      </w:r>
+      <w:proofErr w:type="spellEnd"/>
+      <w:r>
+        <w:t xml:space="preserve"> Raw Output:</w:t>
+      </w:r>
+    </w:p>
+    <w:p>
+      <w:pPr>
+        <w:spacing w:after="0" w:line="240" w:lineRule="auto"/>
+      </w:pPr>
+      <w:r>
+        <w:t xml:space="preserve">  BM1benchmaker1.cpp       200       195       285</w:t>
+      </w:r>
+    </w:p>
+    <w:p>
+      <w:pPr>
+        <w:spacing w:after="0" w:line="240" w:lineRule="auto"/>
+      </w:pPr>
+      <w:r>
+        <w:t xml:space="preserve">  BM1benchmaker2.cpp       440       434       664</w:t>
+      </w:r>
+    </w:p>
+    <w:p>
+      <w:pPr>
+        <w:spacing w:after="0" w:line="240" w:lineRule="auto"/>
+      </w:pPr>
+      <w:r>
+        <w:t xml:space="preserve">  BM1benchmaker3.cpp       680       692      1065</w:t>
+      </w:r>
+    </w:p>
+    <w:p>
+      <w:pPr>
+        <w:spacing w:after="0" w:line="240" w:lineRule="auto"/>
+      </w:pPr>
+      <w:r>
+        <w:t xml:space="preserve">  BM1benchmaker4.cpp       920       955      1478</w:t>
+      </w:r>
+    </w:p>
+    <w:p>
+      <w:pPr>
+        <w:spacing w:after="0" w:line="240" w:lineRule="auto"/>
+      </w:pPr>
+      <w:r>
+        <w:t xml:space="preserve">  BM1benchmaker5.cpp      1160      1170      1814</w:t>
+      </w:r>
+    </w:p>
+    <w:p>
+      <w:pPr>
+        <w:spacing w:after="0" w:line="240" w:lineRule="auto"/>
+      </w:pPr>
+      <w:r>
+        <w:t xml:space="preserve">  BM1benchmaker6.cpp      1400      1405      2181</w:t>
+      </w:r>
+    </w:p>
+    <w:p>
+      <w:pPr>
+        <w:spacing w:after="0" w:line="240" w:lineRule="auto"/>
+      </w:pPr>
+      <w:r>
+        <w:t xml:space="preserve">  BM1benchmaker7.cpp      1640      1662      2588</w:t>
+      </w:r>
+    </w:p>
+    <w:p>
+      <w:pPr>
+        <w:spacing w:after="0" w:line="240" w:lineRule="auto"/>
+      </w:pPr>
+      <w:r>
+        <w:t xml:space="preserve">  BM1benchmaker8.cpp      1880      1874      2917</w:t>
+      </w:r>
+    </w:p>
+    <w:p>
+      <w:pPr>
+        <w:spacing w:after="0" w:line="240" w:lineRule="auto"/>
+      </w:pPr>
+      <w:r>
+        <w:t xml:space="preserve">  BM1benchmaker9.cpp      2120      2137      3332</w:t>
+      </w:r>
+    </w:p>
+    <w:p>
+      <w:pPr>
+        <w:spacing w:after="0" w:line="240" w:lineRule="auto"/>
+      </w:pPr>
+      <w:r>
+        <w:t xml:space="preserve"> BM1benchmaker10.cpp      2360      2356      3678</w:t>
+      </w:r>
+    </w:p>
+    <w:p>
+      <w:pPr>
+        <w:spacing w:after="0" w:line="240" w:lineRule="auto"/>
+      </w:pPr>
+      <w:r>
+        <w:t xml:space="preserve"> BM1benchmaker11.cpp      2600      2621      4090</w:t>
+      </w:r>
+    </w:p>
+    <w:p>
+      <w:pPr>
+        <w:spacing w:after="0" w:line="240" w:lineRule="auto"/>
+      </w:pPr>
+      <w:r>
+        <w:t xml:space="preserve"> BM1benchmaker12.cpp      2840      2857      4467</w:t>
+      </w:r>
+    </w:p>
+    <w:p>
+      <w:pPr>
+        <w:spacing w:after="0" w:line="240" w:lineRule="auto"/>
+      </w:pPr>
+      <w:r>
+        <w:t xml:space="preserve"> BM1benchmaker13.cpp      3080      3087      4833</w:t>
+      </w:r>
+    </w:p>
+    <w:p>
+      <w:pPr>
+        <w:spacing w:after="0" w:line="240" w:lineRule="auto"/>
+      </w:pPr>
+      <w:r>
+        <w:t xml:space="preserve"> BM1benchmaker14.cpp      3320      3311      5181</w:t>
+      </w:r>
+    </w:p>
+    <w:p>
+      <w:pPr>
+        <w:spacing w:after="0" w:line="240" w:lineRule="auto"/>
+      </w:pPr>
+      <w:r>
+        <w:t xml:space="preserve"> BM1benchmaker15.cpp      3560      3557      5561</w:t>
+      </w:r>
+    </w:p>
+    <w:p>
+      <w:pPr>
+        <w:spacing w:after="0" w:line="240" w:lineRule="auto"/>
+      </w:pPr>
+      <w:r>
+        <w:t xml:space="preserve"> BM1benchmaker16.cpp      3800      3791      5931</w:t>
+      </w:r>
+    </w:p>
+    <w:p>
+      <w:pPr>
+        <w:spacing w:after="0" w:line="240" w:lineRule="auto"/>
+      </w:pPr>
+      <w:r>
+        <w:t xml:space="preserve"> BM1benchmaker17.cpp      4040      4068      6366</w:t>
+      </w:r>
+    </w:p>
+    <w:p>
+      <w:pPr>
+        <w:spacing w:after="0" w:line="240" w:lineRule="auto"/>
+      </w:pPr>
+      <w:r>
+        <w:t xml:space="preserve"> BM1benchmaker18.cpp      4280      4279      6693</w:t>
+      </w:r>
+    </w:p>
+    <w:p>
+      <w:pPr>
+        <w:spacing w:after="0" w:line="240" w:lineRule="auto"/>
+      </w:pPr>
+      <w:r>
+        <w:t xml:space="preserve"> BM1benchmaker19.cpp      4520      4537      7106</w:t>
+      </w:r>
+    </w:p>
+    <w:p>
+      <w:pPr>
+        <w:spacing w:after="0" w:line="240" w:lineRule="auto"/>
+      </w:pPr>
+      <w:r>
+        <w:t xml:space="preserve"> BM1benchmaker20.cpp      4760      4790      7503</w:t>
+      </w:r>
+    </w:p>
+    <w:p>
+      <w:pPr>
+        <w:spacing w:after="0" w:line="240" w:lineRule="auto"/>
+      </w:pPr>
+      <w:r>
+        <w:t xml:space="preserve"> BM1benchmaker21.cpp      5000      5001      7830</w:t>
+      </w:r>
+    </w:p>
+    <w:p>
+      <w:pPr>
+        <w:spacing w:after="0" w:line="240" w:lineRule="auto"/>
+      </w:pPr>
+    </w:p>
+    <w:p>
+      <w:pPr>
+        <w:spacing w:after="0" w:line="240" w:lineRule="auto"/>
+      </w:pPr>
+      <w:r>
+        <w:t xml:space="preserve">This file must be sanitized so that </w:t>
+      </w:r>
+      <w:proofErr w:type="spellStart"/>
+      <w:r>
+        <w:t>matlab</w:t>
+      </w:r>
+      <w:proofErr w:type="spellEnd"/>
+      <w:r>
+        <w:t xml:space="preserve"> can parse it. This is done by cleanBMoutput.py, which produces the following result:</w:t>
+      </w:r>
+    </w:p>
+    <w:p>
+      <w:pPr>
+        <w:spacing w:after="0" w:line="240" w:lineRule="auto"/>
+      </w:pPr>
+      <w:r>
+        <w:t>1,200,195,285</w:t>
+      </w:r>
+    </w:p>
+    <w:p>
+      <w:pPr>
+        <w:spacing w:after="0" w:line="240" w:lineRule="auto"/>
+      </w:pPr>
+      <w:r>
+        <w:t>2,440,434,664</w:t>
+      </w:r>
+    </w:p>
+    <w:p>
+      <w:pPr>
+        <w:spacing w:after="0" w:line="240" w:lineRule="auto"/>
+      </w:pPr>
+      <w:r>
+        <w:t>3</w:t>
+      </w:r>
+      <w:proofErr w:type="gramStart"/>
+      <w:r>
+        <w:t>,680,692,1065</w:t>
+      </w:r>
+      <w:proofErr w:type="gramEnd"/>
+    </w:p>
+    <w:p>
+      <w:pPr>
+        <w:spacing w:after="0" w:line="240" w:lineRule="auto"/>
+      </w:pPr>
+      <w:r>
+        <w:t>4</w:t>
+      </w:r>
+      <w:proofErr w:type="gramStart"/>
+      <w:r>
+        <w:t>,920,955,1478</w:t>
+      </w:r>
+      <w:proofErr w:type="gramEnd"/>
+    </w:p>
+    <w:p>
+      <w:pPr>
+        <w:spacing w:after="0" w:line="240" w:lineRule="auto"/>
+      </w:pPr>
+      <w:r>
+        <w:t>5,1160,1170,1814</w:t>
+      </w:r>
+    </w:p>
+    <w:p>
+      <w:pPr>
+        <w:spacing w:after="0" w:line="240" w:lineRule="auto"/>
+      </w:pPr>
+      <w:r>
+        <w:t>6,1400,1405,2181</w:t>
+      </w:r>
+    </w:p>
+    <w:p>
+      <w:pPr>
+        <w:spacing w:after="0" w:line="240" w:lineRule="auto"/>
+      </w:pPr>
+      <w:r>
+        <w:t>7,1640,1662,2588</w:t>
+      </w:r>
+    </w:p>
+    <w:p>
+      <w:pPr>
+        <w:spacing w:after="0" w:line="240" w:lineRule="auto"/>
+      </w:pPr>
+      <w:r>
+        <w:t>8,1880,1874,2917</w:t>
+      </w:r>
+    </w:p>
+    <w:p>
+      <w:pPr>
+        <w:spacing w:after="0" w:line="240" w:lineRule="auto"/>
+      </w:pPr>
+      <w:r>
+        <w:t>9,2120,2137,3332</w:t>
+      </w:r>
+    </w:p>
+    <w:p>
+      <w:pPr>
+        <w:spacing w:after="0" w:line="240" w:lineRule="auto"/>
+      </w:pPr>
+      <w:r>
+        <w:t>10,2360,2356,3678</w:t>
+      </w:r>
+    </w:p>
+    <w:p>
+      <w:pPr>
+        <w:spacing w:after="0" w:line="240" w:lineRule="auto"/>
+      </w:pPr>
+      <w:r>
+        <w:t>11,2600,2621,4090</w:t>
+      </w:r>
+    </w:p>
+    <w:p>
+      <w:pPr>
+        <w:spacing w:after="0" w:line="240" w:lineRule="auto"/>
+      </w:pPr>
+      <w:r>
+        <w:t>12,2840,2857,4467</w:t>
+      </w:r>
+    </w:p>
+    <w:p>
+      <w:pPr>
+        <w:spacing w:after="0" w:line="240" w:lineRule="auto"/>
+      </w:pPr>
+      <w:r>
+        <w:t>13,3080,3087,4833</w:t>
+      </w:r>
+    </w:p>
+    <w:p>
+      <w:pPr>
+        <w:spacing w:after="0" w:line="240" w:lineRule="auto"/>
+      </w:pPr>
+      <w:r>
+        <w:t>14,3320,3311,5181</w:t>
+      </w:r>
+    </w:p>
+    <w:p>
+      <w:pPr>
+        <w:spacing w:after="0" w:line="240" w:lineRule="auto"/>
+      </w:pPr>
+      <w:r>
+        <w:t>15,3560,3557,5561</w:t>
+      </w:r>
+    </w:p>
+    <w:p>
+      <w:pPr>
+        <w:spacing w:after="0" w:line="240" w:lineRule="auto"/>
+      </w:pPr>
+      <w:r>
+        <w:t>16,3800,3791,5931</w:t>
+      </w:r>
+    </w:p>
+    <w:p>
+      <w:pPr>
+        <w:spacing w:after="0" w:line="240" w:lineRule="auto"/>
+      </w:pPr>
+      <w:r>
+        <w:t>17,4040,4068,6366</w:t>
+      </w:r>
+    </w:p>
+    <w:p>
+      <w:pPr>
+        <w:spacing w:after="0" w:line="240" w:lineRule="auto"/>
+      </w:pPr>
+      <w:r>
+        <w:t>18,4280,4279,6693</w:t>
+      </w:r>
+    </w:p>
+    <w:p>
+      <w:pPr>
+        <w:spacing w:after="0" w:line="240" w:lineRule="auto"/>
+      </w:pPr>
+      <w:r>
+        <w:t>19,4520,4537,7106</w:t>
+      </w:r>
+    </w:p>
+    <w:p>
+      <w:pPr>
+        <w:spacing w:after="0" w:line="240" w:lineRule="auto"/>
+      </w:pPr>
+      <w:r>
+        <w:t>20,4760,4790,7503</w:t>
+      </w:r>
+    </w:p>
+    <w:p>
+      <w:pPr>
+        <w:spacing w:after="0" w:line="240" w:lineRule="auto"/>
+      </w:pPr>
+      <w:r>
+        <w:t>21,5000,5001,7830</w:t>
+      </w:r>
+    </w:p>
+    <w:p>
+      <w:pPr>
+        <w:spacing w:after="0" w:line="240" w:lineRule="auto"/>
+        <w:rPr>
+          <w:rFonts w:asciiTheme="majorHAnsi" w:eastAsiaTheme="majorEastAsia" w:hAnsiTheme="majorHAnsi" w:cstheme="majorBidi"/>
+          <w:color w:val="2E74B5" w:themeColor="accent1" w:themeShade="BF"/>
+          <w:sz w:val="32"/>
+          <w:szCs w:val="32"/>
+        </w:rPr>
+      </w:pPr>
+      <w:r>
+        <w:t xml:space="preserve">This maintains the format from </w:t>
+      </w:r>
+      <w:proofErr w:type="spellStart"/>
+      <w:r>
+        <w:t>Benchmaker</w:t>
+      </w:r>
+      <w:proofErr w:type="spellEnd"/>
+      <w:r>
+        <w:t>, but can be parsed into a matrix by Matlab.</w:t>
+      </w:r>
+      <w:bookmarkStart w:id="10" w:name="_GoBack"/>
+      <w:bookmarkEnd w:id="10"/>
+      <w:r>
+        <w:br w:type="page"/>
+      </w:r>
+    </w:p>
+    <w:p>
+      <w:pPr>
         <w:pStyle w:val="Heading1"/>
       </w:pPr>
-      <w:bookmarkStart w:id="10" w:name="_Toc447072566"/>
       <w:r>
         <w:lastRenderedPageBreak/>
         <w:t>X. Appendix - Code</w:t>
       </w:r>
-      <w:bookmarkEnd w:id="10"/>
+      <w:bookmarkEnd w:id="9"/>
     </w:p>
     <w:sectPr>
       <w:headerReference w:type="default" r:id="rId16"/>
@@ -2483,7 +3566,7 @@
           <w:rPr>
             <w:noProof/>
           </w:rPr>
-          <w:t>3</w:t>
+          <w:t>18</w:t>
         </w:r>
         <w:r>
           <w:rPr>
@@ -3413,7 +4496,7 @@
 </file>
 
 <file path=customXml/itemProps1.xml><?xml version="1.0" encoding="utf-8"?>
-<ds:datastoreItem xmlns:ds="http://schemas.openxmlformats.org/officeDocument/2006/customXml" ds:itemID="{B3F685A7-70F8-44F8-887B-7961E3296BD6}">
+<ds:datastoreItem xmlns:ds="http://schemas.openxmlformats.org/officeDocument/2006/customXml" ds:itemID="{606AA990-877C-4319-B22E-DA4E0897F3C4}">
   <ds:schemaRefs>
     <ds:schemaRef ds:uri="http://schemas.openxmlformats.org/officeDocument/2006/bibliography"/>
   </ds:schemaRefs>

</xml_diff>

<commit_message>
finished project 2 writeup
</commit_message>
<xml_diff>
--- a/project 3/writeup/project3.docx
+++ b/project 3/writeup/project3.docx
@@ -214,7 +214,7 @@
       <w:pPr>
         <w:pStyle w:val="Heading1"/>
       </w:pPr>
-      <w:bookmarkStart w:id="0" w:name="_Toc447127670"/>
+      <w:bookmarkStart w:id="0" w:name="_Toc447138283"/>
       <w:r>
         <w:t>I.</w:t>
       </w:r>
@@ -316,7 +316,7 @@
           <w:r>
             <w:fldChar w:fldCharType="separate"/>
           </w:r>
-          <w:hyperlink w:anchor="_Toc447127670" w:history="1">
+          <w:hyperlink w:anchor="_Toc447138283" w:history="1">
             <w:r>
               <w:rPr>
                 <w:rStyle w:val="Hyperlink"/>
@@ -343,7 +343,7 @@
                 <w:noProof/>
                 <w:webHidden/>
               </w:rPr>
-              <w:instrText xml:space="preserve"> PAGEREF _Toc447127670 \h </w:instrText>
+              <w:instrText xml:space="preserve"> PAGEREF _Toc447138283 \h </w:instrText>
             </w:r>
             <w:r>
               <w:rPr>
@@ -385,7 +385,7 @@
               <w:noProof/>
             </w:rPr>
           </w:pPr>
-          <w:hyperlink w:anchor="_Toc447127671" w:history="1">
+          <w:hyperlink w:anchor="_Toc447138284" w:history="1">
             <w:r>
               <w:rPr>
                 <w:rStyle w:val="Hyperlink"/>
@@ -412,7 +412,7 @@
                 <w:noProof/>
                 <w:webHidden/>
               </w:rPr>
-              <w:instrText xml:space="preserve"> PAGEREF _Toc447127671 \h </w:instrText>
+              <w:instrText xml:space="preserve"> PAGEREF _Toc447138284 \h </w:instrText>
             </w:r>
             <w:r>
               <w:rPr>
@@ -454,7 +454,7 @@
               <w:noProof/>
             </w:rPr>
           </w:pPr>
-          <w:hyperlink w:anchor="_Toc447127672" w:history="1">
+          <w:hyperlink w:anchor="_Toc447138285" w:history="1">
             <w:r>
               <w:rPr>
                 <w:rStyle w:val="Hyperlink"/>
@@ -481,7 +481,76 @@
                 <w:noProof/>
                 <w:webHidden/>
               </w:rPr>
-              <w:instrText xml:space="preserve"> PAGEREF _Toc447127672 \h </w:instrText>
+              <w:instrText xml:space="preserve"> PAGEREF _Toc447138285 \h </w:instrText>
+            </w:r>
+            <w:r>
+              <w:rPr>
+                <w:noProof/>
+                <w:webHidden/>
+              </w:rPr>
+            </w:r>
+            <w:r>
+              <w:rPr>
+                <w:noProof/>
+                <w:webHidden/>
+              </w:rPr>
+              <w:fldChar w:fldCharType="separate"/>
+            </w:r>
+            <w:r>
+              <w:rPr>
+                <w:noProof/>
+                <w:webHidden/>
+              </w:rPr>
+              <w:t>4</w:t>
+            </w:r>
+            <w:r>
+              <w:rPr>
+                <w:noProof/>
+                <w:webHidden/>
+              </w:rPr>
+              <w:fldChar w:fldCharType="end"/>
+            </w:r>
+          </w:hyperlink>
+        </w:p>
+        <w:p>
+          <w:pPr>
+            <w:pStyle w:val="TOC1"/>
+            <w:tabs>
+              <w:tab w:val="right" w:leader="dot" w:pos="9350"/>
+            </w:tabs>
+            <w:rPr>
+              <w:rFonts w:eastAsiaTheme="minorEastAsia"/>
+              <w:noProof/>
+            </w:rPr>
+          </w:pPr>
+          <w:hyperlink w:anchor="_Toc447138286" w:history="1">
+            <w:r>
+              <w:rPr>
+                <w:rStyle w:val="Hyperlink"/>
+                <w:noProof/>
+              </w:rPr>
+              <w:t>IV. LLOC, PLOC, and Size of Compiled Executable in Bytes</w:t>
+            </w:r>
+            <w:r>
+              <w:rPr>
+                <w:noProof/>
+                <w:webHidden/>
+              </w:rPr>
+              <w:tab/>
+            </w:r>
+            <w:r>
+              <w:rPr>
+                <w:noProof/>
+                <w:webHidden/>
+              </w:rPr>
+              <w:fldChar w:fldCharType="begin"/>
+            </w:r>
+            <w:r>
+              <w:rPr>
+                <w:noProof/>
+                <w:webHidden/>
+              </w:rPr>
+              <w:instrText xml:space="preserve"> PAGEREF _Toc447138286 \h </w:instrText>
             </w:r>
             <w:r>
               <w:rPr>
@@ -523,76 +592,7 @@
               <w:noProof/>
             </w:rPr>
           </w:pPr>
-          <w:hyperlink w:anchor="_Toc447127673" w:history="1">
-            <w:r>
-              <w:rPr>
-                <w:rStyle w:val="Hyperlink"/>
-                <w:noProof/>
-              </w:rPr>
-              <w:t>IV. LLOC, PLOC, and Size of Compiled Executable in Bytes</w:t>
-            </w:r>
-            <w:r>
-              <w:rPr>
-                <w:noProof/>
-                <w:webHidden/>
-              </w:rPr>
-              <w:tab/>
-            </w:r>
-            <w:r>
-              <w:rPr>
-                <w:noProof/>
-                <w:webHidden/>
-              </w:rPr>
-              <w:fldChar w:fldCharType="begin"/>
-            </w:r>
-            <w:r>
-              <w:rPr>
-                <w:noProof/>
-                <w:webHidden/>
-              </w:rPr>
-              <w:instrText xml:space="preserve"> PAGEREF _Toc447127673 \h </w:instrText>
-            </w:r>
-            <w:r>
-              <w:rPr>
-                <w:noProof/>
-                <w:webHidden/>
-              </w:rPr>
-            </w:r>
-            <w:r>
-              <w:rPr>
-                <w:noProof/>
-                <w:webHidden/>
-              </w:rPr>
-              <w:fldChar w:fldCharType="separate"/>
-            </w:r>
-            <w:r>
-              <w:rPr>
-                <w:noProof/>
-                <w:webHidden/>
-              </w:rPr>
-              <w:t>6</w:t>
-            </w:r>
-            <w:r>
-              <w:rPr>
-                <w:noProof/>
-                <w:webHidden/>
-              </w:rPr>
-              <w:fldChar w:fldCharType="end"/>
-            </w:r>
-          </w:hyperlink>
-        </w:p>
-        <w:p>
-          <w:pPr>
-            <w:pStyle w:val="TOC1"/>
-            <w:tabs>
-              <w:tab w:val="right" w:leader="dot" w:pos="9350"/>
-            </w:tabs>
-            <w:rPr>
-              <w:rFonts w:eastAsiaTheme="minorEastAsia"/>
-              <w:noProof/>
-            </w:rPr>
-          </w:pPr>
-          <w:hyperlink w:anchor="_Toc447127674" w:history="1">
+          <w:hyperlink w:anchor="_Toc447138287" w:history="1">
             <w:r>
               <w:rPr>
                 <w:rStyle w:val="Hyperlink"/>
@@ -619,7 +619,7 @@
                 <w:noProof/>
                 <w:webHidden/>
               </w:rPr>
-              <w:instrText xml:space="preserve"> PAGEREF _Toc447127674 \h </w:instrText>
+              <w:instrText xml:space="preserve"> PAGEREF _Toc447138287 \h </w:instrText>
             </w:r>
             <w:r>
               <w:rPr>
@@ -639,7 +639,7 @@
                 <w:noProof/>
                 <w:webHidden/>
               </w:rPr>
-              <w:t>9</w:t>
+              <w:t>8</w:t>
             </w:r>
             <w:r>
               <w:rPr>
@@ -661,7 +661,7 @@
               <w:noProof/>
             </w:rPr>
           </w:pPr>
-          <w:hyperlink w:anchor="_Toc447127675" w:history="1">
+          <w:hyperlink w:anchor="_Toc447138288" w:history="1">
             <w:r>
               <w:rPr>
                 <w:rStyle w:val="Hyperlink"/>
@@ -688,7 +688,76 @@
                 <w:noProof/>
                 <w:webHidden/>
               </w:rPr>
-              <w:instrText xml:space="preserve"> PAGEREF _Toc447127675 \h </w:instrText>
+              <w:instrText xml:space="preserve"> PAGEREF _Toc447138288 \h </w:instrText>
+            </w:r>
+            <w:r>
+              <w:rPr>
+                <w:noProof/>
+                <w:webHidden/>
+              </w:rPr>
+            </w:r>
+            <w:r>
+              <w:rPr>
+                <w:noProof/>
+                <w:webHidden/>
+              </w:rPr>
+              <w:fldChar w:fldCharType="separate"/>
+            </w:r>
+            <w:r>
+              <w:rPr>
+                <w:noProof/>
+                <w:webHidden/>
+              </w:rPr>
+              <w:t>11</w:t>
+            </w:r>
+            <w:r>
+              <w:rPr>
+                <w:noProof/>
+                <w:webHidden/>
+              </w:rPr>
+              <w:fldChar w:fldCharType="end"/>
+            </w:r>
+          </w:hyperlink>
+        </w:p>
+        <w:p>
+          <w:pPr>
+            <w:pStyle w:val="TOC1"/>
+            <w:tabs>
+              <w:tab w:val="right" w:leader="dot" w:pos="9350"/>
+            </w:tabs>
+            <w:rPr>
+              <w:rFonts w:eastAsiaTheme="minorEastAsia"/>
+              <w:noProof/>
+            </w:rPr>
+          </w:pPr>
+          <w:hyperlink w:anchor="_Toc447138289" w:history="1">
+            <w:r>
+              <w:rPr>
+                <w:rStyle w:val="Hyperlink"/>
+                <w:noProof/>
+              </w:rPr>
+              <w:t>VII. Different Compilers, Computers, and Release vs Debug</w:t>
+            </w:r>
+            <w:r>
+              <w:rPr>
+                <w:noProof/>
+                <w:webHidden/>
+              </w:rPr>
+              <w:tab/>
+            </w:r>
+            <w:r>
+              <w:rPr>
+                <w:noProof/>
+                <w:webHidden/>
+              </w:rPr>
+              <w:fldChar w:fldCharType="begin"/>
+            </w:r>
+            <w:r>
+              <w:rPr>
+                <w:noProof/>
+                <w:webHidden/>
+              </w:rPr>
+              <w:instrText xml:space="preserve"> PAGEREF _Toc447138289 \h </w:instrText>
             </w:r>
             <w:r>
               <w:rPr>
@@ -730,76 +799,7 @@
               <w:noProof/>
             </w:rPr>
           </w:pPr>
-          <w:hyperlink w:anchor="_Toc447127676" w:history="1">
-            <w:r>
-              <w:rPr>
-                <w:rStyle w:val="Hyperlink"/>
-                <w:noProof/>
-              </w:rPr>
-              <w:t>VII. Different Compilers, Computers, and Release vs Debug</w:t>
-            </w:r>
-            <w:r>
-              <w:rPr>
-                <w:noProof/>
-                <w:webHidden/>
-              </w:rPr>
-              <w:tab/>
-            </w:r>
-            <w:r>
-              <w:rPr>
-                <w:noProof/>
-                <w:webHidden/>
-              </w:rPr>
-              <w:fldChar w:fldCharType="begin"/>
-            </w:r>
-            <w:r>
-              <w:rPr>
-                <w:noProof/>
-                <w:webHidden/>
-              </w:rPr>
-              <w:instrText xml:space="preserve"> PAGEREF _Toc447127676 \h </w:instrText>
-            </w:r>
-            <w:r>
-              <w:rPr>
-                <w:noProof/>
-                <w:webHidden/>
-              </w:rPr>
-            </w:r>
-            <w:r>
-              <w:rPr>
-                <w:noProof/>
-                <w:webHidden/>
-              </w:rPr>
-              <w:fldChar w:fldCharType="separate"/>
-            </w:r>
-            <w:r>
-              <w:rPr>
-                <w:noProof/>
-                <w:webHidden/>
-              </w:rPr>
-              <w:t>13</w:t>
-            </w:r>
-            <w:r>
-              <w:rPr>
-                <w:noProof/>
-                <w:webHidden/>
-              </w:rPr>
-              <w:fldChar w:fldCharType="end"/>
-            </w:r>
-          </w:hyperlink>
-        </w:p>
-        <w:p>
-          <w:pPr>
-            <w:pStyle w:val="TOC1"/>
-            <w:tabs>
-              <w:tab w:val="right" w:leader="dot" w:pos="9350"/>
-            </w:tabs>
-            <w:rPr>
-              <w:rFonts w:eastAsiaTheme="minorEastAsia"/>
-              <w:noProof/>
-            </w:rPr>
-          </w:pPr>
-          <w:hyperlink w:anchor="_Toc447127677" w:history="1">
+          <w:hyperlink w:anchor="_Toc447138290" w:history="1">
             <w:r>
               <w:rPr>
                 <w:rStyle w:val="Hyperlink"/>
@@ -826,7 +826,7 @@
                 <w:noProof/>
                 <w:webHidden/>
               </w:rPr>
-              <w:instrText xml:space="preserve"> PAGEREF _Toc447127677 \h </w:instrText>
+              <w:instrText xml:space="preserve"> PAGEREF _Toc447138290 \h </w:instrText>
             </w:r>
             <w:r>
               <w:rPr>
@@ -868,7 +868,7 @@
               <w:noProof/>
             </w:rPr>
           </w:pPr>
-          <w:hyperlink w:anchor="_Toc447127678" w:history="1">
+          <w:hyperlink w:anchor="_Toc447138291" w:history="1">
             <w:r>
               <w:rPr>
                 <w:rStyle w:val="Hyperlink"/>
@@ -895,7 +895,7 @@
                 <w:noProof/>
                 <w:webHidden/>
               </w:rPr>
-              <w:instrText xml:space="preserve"> PAGEREF _Toc447127678 \h </w:instrText>
+              <w:instrText xml:space="preserve"> PAGEREF _Toc447138291 \h </w:instrText>
             </w:r>
             <w:r>
               <w:rPr>
@@ -937,7 +937,7 @@
               <w:noProof/>
             </w:rPr>
           </w:pPr>
-          <w:hyperlink w:anchor="_Toc447127679" w:history="1">
+          <w:hyperlink w:anchor="_Toc447138292" w:history="1">
             <w:r>
               <w:rPr>
                 <w:rStyle w:val="Hyperlink"/>
@@ -964,7 +964,7 @@
                 <w:noProof/>
                 <w:webHidden/>
               </w:rPr>
-              <w:instrText xml:space="preserve"> PAGEREF _Toc447127679 \h </w:instrText>
+              <w:instrText xml:space="preserve"> PAGEREF _Toc447138292 \h </w:instrText>
             </w:r>
             <w:r>
               <w:rPr>
@@ -1002,10 +1002,11 @@
               <w:tab w:val="right" w:leader="dot" w:pos="9350"/>
             </w:tabs>
             <w:rPr>
+              <w:rFonts w:eastAsiaTheme="minorEastAsia"/>
               <w:noProof/>
             </w:rPr>
           </w:pPr>
-          <w:hyperlink w:anchor="_Toc447127680" w:history="1">
+          <w:hyperlink w:anchor="_Toc447138293" w:history="1">
             <w:r>
               <w:rPr>
                 <w:rStyle w:val="Hyperlink"/>
@@ -1032,7 +1033,7 @@
                 <w:noProof/>
                 <w:webHidden/>
               </w:rPr>
-              <w:instrText xml:space="preserve"> PAGEREF _Toc447127680 \h </w:instrText>
+              <w:instrText xml:space="preserve"> PAGEREF _Toc447138293 \h </w:instrText>
             </w:r>
             <w:r>
               <w:rPr>
@@ -1053,6 +1054,75 @@
                 <w:webHidden/>
               </w:rPr>
               <w:t>19</w:t>
+            </w:r>
+            <w:r>
+              <w:rPr>
+                <w:noProof/>
+                <w:webHidden/>
+              </w:rPr>
+              <w:fldChar w:fldCharType="end"/>
+            </w:r>
+          </w:hyperlink>
+        </w:p>
+        <w:p>
+          <w:pPr>
+            <w:pStyle w:val="TOC2"/>
+            <w:tabs>
+              <w:tab w:val="right" w:leader="dot" w:pos="9350"/>
+            </w:tabs>
+            <w:rPr>
+              <w:rFonts w:eastAsiaTheme="minorEastAsia"/>
+              <w:noProof/>
+            </w:rPr>
+          </w:pPr>
+          <w:hyperlink w:anchor="_Toc447138294" w:history="1">
+            <w:r>
+              <w:rPr>
+                <w:rStyle w:val="Hyperlink"/>
+                <w:noProof/>
+              </w:rPr>
+              <w:t>MatLab Files</w:t>
+            </w:r>
+            <w:r>
+              <w:rPr>
+                <w:noProof/>
+                <w:webHidden/>
+              </w:rPr>
+              <w:tab/>
+            </w:r>
+            <w:r>
+              <w:rPr>
+                <w:noProof/>
+                <w:webHidden/>
+              </w:rPr>
+              <w:fldChar w:fldCharType="begin"/>
+            </w:r>
+            <w:r>
+              <w:rPr>
+                <w:noProof/>
+                <w:webHidden/>
+              </w:rPr>
+              <w:instrText xml:space="preserve"> PAGEREF _Toc447138294 \h </w:instrText>
+            </w:r>
+            <w:r>
+              <w:rPr>
+                <w:noProof/>
+                <w:webHidden/>
+              </w:rPr>
+            </w:r>
+            <w:r>
+              <w:rPr>
+                <w:noProof/>
+                <w:webHidden/>
+              </w:rPr>
+              <w:fldChar w:fldCharType="separate"/>
+            </w:r>
+            <w:r>
+              <w:rPr>
+                <w:noProof/>
+                <w:webHidden/>
+              </w:rPr>
+              <w:t>24</w:t>
             </w:r>
             <w:r>
               <w:rPr>
@@ -1091,22 +1161,13 @@
     <w:p/>
     <w:p/>
     <w:p/>
-    <w:p/>
-    <w:p/>
-    <w:p/>
-    <w:p/>
-    <w:p/>
-    <w:p/>
-    <w:p/>
-    <w:p/>
-    <w:p/>
-    <w:p/>
     <w:p>
       <w:pPr>
         <w:pStyle w:val="Heading1"/>
       </w:pPr>
-      <w:bookmarkStart w:id="1" w:name="_Toc447127671"/>
-      <w:r>
+      <w:bookmarkStart w:id="1" w:name="_Toc447138284"/>
+      <w:r>
+        <w:lastRenderedPageBreak/>
         <w:t>II. Code Counting and Compiler Performance</w:t>
       </w:r>
       <w:bookmarkEnd w:id="1"/>
@@ -1124,7 +1185,10 @@
         <w:ind w:firstLine="720"/>
       </w:pPr>
       <w:r>
-        <w:t xml:space="preserve">The compiler will not process all of this </w:t>
+        <w:t xml:space="preserve">The compiler will not process all of </w:t>
+      </w:r>
+      <w:r>
+        <w:t xml:space="preserve">the </w:t>
       </w:r>
       <w:r>
         <w:t xml:space="preserve">code </w:t>
@@ -1136,7 +1200,13 @@
         <w:t>then</w:t>
       </w:r>
       <w:r>
-        <w:t xml:space="preserve"> sanitized to remove comments, preprocessor directives, and strings/chars. This is done using a state machine, which only retains code if it is not part of a comment, string, or preprocessor directive. This ensures that only normal code remains, which is easy to parse with regular expressions. This is then done to determine the number of functions, iterators, conditional statements, semicolons, and variable initialization assignments are present in the code. The LLOC is composed of the sum of these values, the number of lines of executable code.</w:t>
+        <w:t xml:space="preserve"> sanitized to remove comments, preprocessor directives, and strings/chars. This is done using a state machine, which only retains code if it is not part of a comment, string, or preprocessor directive. This ensures that only normal code remains, which is easy to parse with regular expressions. </w:t>
+      </w:r>
+      <w:r>
+        <w:t xml:space="preserve">Regex searches are used to </w:t>
+      </w:r>
+      <w:r>
+        <w:t>determine the number of functions, iterators, conditional statements, semicolons, and variable initialization assignments present in the code. The LLOC is composed of the sum of these values, the number of lines of executable code.</w:t>
       </w:r>
     </w:p>
     <w:p>
@@ -1152,7 +1222,13 @@
       </w:r>
       <w:proofErr w:type="spellEnd"/>
       <w:r>
-        <w:t xml:space="preserve">, a C++ compiler benchmark generator which can produce code with varying LLOC, function count, and proportion of conditional and iterative elements. The LLOC reported by BM will be compared with the results of the test counter. This will give some insight into the relative behavior of the code counter. Once this is done, the relationships between LLOC, PLOC, and executable </w:t>
+        <w:t>, a C++ compiler benchmark generator which can produce code with varying LLOC, function count, and proportion</w:t>
+      </w:r>
+      <w:r>
+        <w:t>s</w:t>
+      </w:r>
+      <w:r>
+        <w:t xml:space="preserve"> of conditional and iterative elements. The LLOC reported by BM will be compared with the results of the test counter. This will give some insight into the relative behavior of the code counter. Once this is done, the relationships between LLOC, PLOC, and executable </w:t>
       </w:r>
       <w:proofErr w:type="spellStart"/>
       <w:r>
@@ -1176,15 +1252,13 @@
       </w:r>
       <w:proofErr w:type="spellEnd"/>
       <w:r>
-        <w:t xml:space="preserve"> are consistent with </w:t>
-      </w:r>
-      <w:proofErr w:type="spellStart"/>
-      <w:r>
-        <w:t>realworld</w:t>
-      </w:r>
-      <w:proofErr w:type="spellEnd"/>
-      <w:r>
-        <w:t xml:space="preserve"> programs.</w:t>
+        <w:t xml:space="preserve"> are consistent with real</w:t>
+      </w:r>
+      <w:r>
+        <w:t>-</w:t>
+      </w:r>
+      <w:r>
+        <w:t>world programs.</w:t>
       </w:r>
     </w:p>
     <w:p>
@@ -1206,7 +1280,6 @@
     <w:p>
       <w:proofErr w:type="spellStart"/>
       <w:r>
-        <w:lastRenderedPageBreak/>
         <w:t>Thinkpad</w:t>
       </w:r>
       <w:proofErr w:type="spellEnd"/>
@@ -1287,7 +1360,7 @@
       <w:pPr>
         <w:pStyle w:val="Heading1"/>
       </w:pPr>
-      <w:bookmarkStart w:id="2" w:name="_Toc447127672"/>
+      <w:bookmarkStart w:id="2" w:name="_Toc447138285"/>
       <w:r>
         <w:lastRenderedPageBreak/>
         <w:t xml:space="preserve">III. LLOC Count Comparison: </w:t>
@@ -1511,7 +1584,7 @@
           <w:noProof/>
         </w:rPr>
       </w:pPr>
-      <w:bookmarkStart w:id="3" w:name="_Toc447127673"/>
+      <w:bookmarkStart w:id="3" w:name="_Toc447138286"/>
       <w:r>
         <w:rPr>
           <w:noProof/>
@@ -1782,7 +1855,7 @@
           <w:noProof/>
         </w:rPr>
       </w:pPr>
-      <w:bookmarkStart w:id="4" w:name="_Toc447127674"/>
+      <w:bookmarkStart w:id="4" w:name="_Toc447138287"/>
       <w:r>
         <w:rPr>
           <w:noProof/>
@@ -1958,7 +2031,10 @@
       </w:r>
       <w:proofErr w:type="spellStart"/>
       <w:r>
-        <w:t>benchmaker</w:t>
+        <w:t>B</w:t>
+      </w:r>
+      <w:r>
+        <w:t>enchmaker</w:t>
       </w:r>
       <w:proofErr w:type="spellEnd"/>
       <w:r>
@@ -2102,7 +2178,7 @@
       <w:pPr>
         <w:pStyle w:val="Heading1"/>
       </w:pPr>
-      <w:bookmarkStart w:id="5" w:name="_Toc447127675"/>
+      <w:bookmarkStart w:id="5" w:name="_Toc447138288"/>
       <w:r>
         <w:lastRenderedPageBreak/>
         <w:t>VI. Relationship between LLOC and Compile Time</w:t>
@@ -2225,7 +2301,7 @@
       <w:pPr>
         <w:pStyle w:val="Heading1"/>
       </w:pPr>
-      <w:bookmarkStart w:id="6" w:name="_Toc447127676"/>
+      <w:bookmarkStart w:id="6" w:name="_Toc447138289"/>
       <w:r>
         <w:lastRenderedPageBreak/>
         <w:t>VII. Different Compilers, Computers, and Release vs Debug</w:t>
@@ -2237,10 +2313,60 @@
     </w:p>
     <w:p>
       <w:r>
+        <w:rPr>
+          <w:noProof/>
+        </w:rPr>
+        <w:drawing>
+          <wp:inline distT="0" distB="0" distL="0" distR="0">
+            <wp:extent cx="5939155" cy="4191000"/>
+            <wp:effectExtent l="0" t="0" r="4445" b="0"/>
+            <wp:docPr id="2" name="Picture 2" descr="D:\Sam\Documents\CS840\project 3\figures\multi\VSvsGCC.png"/>
+            <wp:cNvGraphicFramePr>
+              <a:graphicFrameLocks xmlns:a="http://schemas.openxmlformats.org/drawingml/2006/main" noChangeAspect="1"/>
+            </wp:cNvGraphicFramePr>
+            <a:graphic xmlns:a="http://schemas.openxmlformats.org/drawingml/2006/main">
+              <a:graphicData uri="http://schemas.openxmlformats.org/drawingml/2006/picture">
+                <pic:pic xmlns:pic="http://schemas.openxmlformats.org/drawingml/2006/picture">
+                  <pic:nvPicPr>
+                    <pic:cNvPr id="0" name="Picture 2" descr="D:\Sam\Documents\CS840\project 3\figures\multi\VSvsGCC.png"/>
+                    <pic:cNvPicPr>
+                      <a:picLocks noChangeAspect="1" noChangeArrowheads="1"/>
+                    </pic:cNvPicPr>
+                  </pic:nvPicPr>
+                  <pic:blipFill>
+                    <a:blip r:embed="rId16">
+                      <a:extLst>
+                        <a:ext uri="{28A0092B-C50C-407E-A947-70E740481C1C}">
+                          <a14:useLocalDpi xmlns:a14="http://schemas.microsoft.com/office/drawing/2010/main" val="0"/>
+                        </a:ext>
+                      </a:extLst>
+                    </a:blip>
+                    <a:srcRect/>
+                    <a:stretch>
+                      <a:fillRect/>
+                    </a:stretch>
+                  </pic:blipFill>
+                  <pic:spPr bwMode="auto">
+                    <a:xfrm>
+                      <a:off x="0" y="0"/>
+                      <a:ext cx="5939155" cy="4191000"/>
+                    </a:xfrm>
+                    <a:prstGeom prst="rect">
+                      <a:avLst/>
+                    </a:prstGeom>
+                    <a:noFill/>
+                    <a:ln>
+                      <a:noFill/>
+                    </a:ln>
+                  </pic:spPr>
+                </pic:pic>
+              </a:graphicData>
+            </a:graphic>
+          </wp:inline>
+        </w:drawing>
+      </w:r>
+      <w:r>
         <w:t>While the code itself makes a big difference on the ultimate performance of compiled executables, the compiler itself also has a large role in determining the efficacy of the resulting machine code. For the purposes of this experiment, two programs were written, one which sorts an array of ten million random numbers with the quicksort algorithm, and another which multiplies two 500x500 matrices together. These two workloads offer some variety to the test, as the sorting load is nonnumeric and recursive, whereas the matrix multiplication is numeric and iterative. In both cases, the tests are repeated 10 times and averaged to produce reliable results.</w:t>
-      </w:r>
-      <w:r>
-        <w:t xml:space="preserve"> These results may be referenced in the appendix.</w:t>
       </w:r>
     </w:p>
     <w:p>
@@ -2324,7 +2450,11 @@
     </w:p>
     <w:p>
       <w:r>
-        <w:t xml:space="preserve">The release versions of each program was generally 1.5-5 times more performant than its debug counterpart. This is consistently true for both machines. Matrix multiplication benefited dramatically more from release mode than Quicksort, which is logical as any debug code attached the multiplication step will be executed </w:t>
+        <w:t xml:space="preserve">The release versions of each program was generally 1.5-5 times more performant than its debug counterpart. This is consistently true for both machines. Matrix multiplication benefited dramatically </w:t>
+      </w:r>
+      <w:r>
+        <w:lastRenderedPageBreak/>
+        <w:t xml:space="preserve">more from release mode than Quicksort, which is logical as any debug code attached the multiplication step will be executed </w:t>
       </w:r>
       <w:proofErr w:type="gramStart"/>
       <w:r>
@@ -2369,7 +2499,7 @@
       <w:pPr>
         <w:pStyle w:val="Heading1"/>
       </w:pPr>
-      <w:bookmarkStart w:id="7" w:name="_Toc447127677"/>
+      <w:bookmarkStart w:id="7" w:name="_Toc447138290"/>
       <w:r>
         <w:lastRenderedPageBreak/>
         <w:t>VIII. Conclusion</w:t>
@@ -2414,6 +2544,20 @@
     </w:p>
     <w:p>
       <w:r>
+        <w:tab/>
+        <w:t>The compiler test results indicate that different compilers and settings can have dramatic effects on the runtimes of executables. For nonnumeric operations these benefits are somewhat minimal, but testing different compilers could lead to significant gains on calculation biased workloads. Another benefit of the automated testing utilized in the productio</w:t>
+      </w:r>
+      <w:bookmarkStart w:id="8" w:name="_GoBack"/>
+      <w:bookmarkEnd w:id="8"/>
+      <w:r>
+        <w:t xml:space="preserve">n of this paper is that it allows the developer to easily visualize the results of testing, and make an educated decision on which </w:t>
+      </w:r>
+      <w:r>
+        <w:t>configuration to select.</w:t>
+      </w:r>
+    </w:p>
+    <w:p>
+      <w:r>
         <w:br w:type="page"/>
       </w:r>
     </w:p>
@@ -2421,12 +2565,12 @@
       <w:pPr>
         <w:pStyle w:val="Heading1"/>
       </w:pPr>
-      <w:bookmarkStart w:id="8" w:name="_Toc447127678"/>
+      <w:bookmarkStart w:id="9" w:name="_Toc447138291"/>
       <w:r>
         <w:lastRenderedPageBreak/>
         <w:t>IX. Appendix – Data</w:t>
       </w:r>
-      <w:bookmarkEnd w:id="8"/>
+      <w:bookmarkEnd w:id="9"/>
     </w:p>
     <w:p>
       <w:pPr>
@@ -2673,10 +2817,7 @@
       </w:r>
       <w:proofErr w:type="spellEnd"/>
       <w:r>
-        <w:t xml:space="preserve"> </w:t>
-      </w:r>
-      <w:r>
-        <w:t xml:space="preserve">in variable </w:t>
+        <w:t xml:space="preserve"> in variable </w:t>
       </w:r>
       <w:proofErr w:type="spellStart"/>
       <w:r>
@@ -3088,13 +3229,7 @@
       </w:r>
       <w:proofErr w:type="spellEnd"/>
       <w:r>
-        <w:t xml:space="preserve"> source file </w:t>
-      </w:r>
-      <w:r>
-        <w:t>(bytes)</w:t>
-      </w:r>
-      <w:r>
-        <w:t>, size of executable (bytes), compile time (seconds).</w:t>
+        <w:t xml:space="preserve"> source file (bytes), size of executable (bytes), compile time (seconds).</w:t>
       </w:r>
     </w:p>
     <w:p>
@@ -3762,7 +3897,7 @@
       <w:pPr>
         <w:pStyle w:val="Heading1"/>
       </w:pPr>
-      <w:bookmarkStart w:id="9" w:name="_Toc447127679"/>
+      <w:bookmarkStart w:id="10" w:name="_Toc447138292"/>
       <w:r>
         <w:lastRenderedPageBreak/>
         <w:t xml:space="preserve">X. Appendix </w:t>
@@ -3773,17 +3908,17 @@
       <w:r>
         <w:t xml:space="preserve"> Code</w:t>
       </w:r>
-      <w:bookmarkEnd w:id="9"/>
+      <w:bookmarkEnd w:id="10"/>
     </w:p>
     <w:p>
       <w:pPr>
         <w:pStyle w:val="Heading2"/>
       </w:pPr>
-      <w:bookmarkStart w:id="10" w:name="_Toc447127680"/>
+      <w:bookmarkStart w:id="11" w:name="_Toc447138293"/>
       <w:r>
         <w:t>Python Files</w:t>
       </w:r>
-      <w:bookmarkEnd w:id="10"/>
+      <w:bookmarkEnd w:id="11"/>
     </w:p>
     <w:p>
       <w:pPr>
@@ -14199,6 +14334,7 @@
       <w:pPr>
         <w:pStyle w:val="Heading2"/>
       </w:pPr>
+      <w:bookmarkStart w:id="12" w:name="_Toc447138294"/>
       <w:proofErr w:type="spellStart"/>
       <w:r>
         <w:lastRenderedPageBreak/>
@@ -14208,6 +14344,7 @@
       <w:r>
         <w:t xml:space="preserve"> Files</w:t>
       </w:r>
+      <w:bookmarkEnd w:id="12"/>
     </w:p>
     <w:p>
       <w:r>
@@ -24407,6 +24544,722 @@
           <w:sz w:val="16"/>
           <w:szCs w:val="16"/>
         </w:rPr>
+        <w:t xml:space="preserve">    %   create </w:t>
+      </w:r>
+      <w:proofErr w:type="spellStart"/>
+      <w:r>
+        <w:rPr>
+          <w:sz w:val="16"/>
+          <w:szCs w:val="16"/>
+        </w:rPr>
+        <w:t>barplot</w:t>
+      </w:r>
+      <w:proofErr w:type="spellEnd"/>
+    </w:p>
+    <w:p>
+      <w:pPr>
+        <w:spacing w:after="0" w:line="240" w:lineRule="auto"/>
+        <w:rPr>
+          <w:sz w:val="16"/>
+          <w:szCs w:val="16"/>
+        </w:rPr>
+      </w:pPr>
+      <w:r>
+        <w:rPr>
+          <w:sz w:val="16"/>
+          <w:szCs w:val="16"/>
+        </w:rPr>
+        <w:t xml:space="preserve">    </w:t>
+      </w:r>
+      <w:proofErr w:type="gramStart"/>
+      <w:r>
+        <w:rPr>
+          <w:sz w:val="16"/>
+          <w:szCs w:val="16"/>
+        </w:rPr>
+        <w:t>figure(</w:t>
+      </w:r>
+      <w:proofErr w:type="gramEnd"/>
+      <w:r>
+        <w:rPr>
+          <w:sz w:val="16"/>
+          <w:szCs w:val="16"/>
+        </w:rPr>
+        <w:t>'Position', [0, 0, 1280, 720]);</w:t>
+      </w:r>
+    </w:p>
+    <w:p>
+      <w:pPr>
+        <w:spacing w:after="0" w:line="240" w:lineRule="auto"/>
+        <w:rPr>
+          <w:sz w:val="16"/>
+          <w:szCs w:val="16"/>
+        </w:rPr>
+      </w:pPr>
+      <w:r>
+        <w:rPr>
+          <w:sz w:val="16"/>
+          <w:szCs w:val="16"/>
+        </w:rPr>
+        <w:t xml:space="preserve">    </w:t>
+      </w:r>
+      <w:proofErr w:type="gramStart"/>
+      <w:r>
+        <w:rPr>
+          <w:sz w:val="16"/>
+          <w:szCs w:val="16"/>
+        </w:rPr>
+        <w:t>subplot(</w:t>
+      </w:r>
+      <w:proofErr w:type="gramEnd"/>
+      <w:r>
+        <w:rPr>
+          <w:sz w:val="16"/>
+          <w:szCs w:val="16"/>
+        </w:rPr>
+        <w:t>2,1,1);</w:t>
+      </w:r>
+    </w:p>
+    <w:p>
+      <w:pPr>
+        <w:spacing w:after="0" w:line="240" w:lineRule="auto"/>
+        <w:rPr>
+          <w:sz w:val="16"/>
+          <w:szCs w:val="16"/>
+        </w:rPr>
+      </w:pPr>
+      <w:r>
+        <w:rPr>
+          <w:sz w:val="16"/>
+          <w:szCs w:val="16"/>
+        </w:rPr>
+        <w:t xml:space="preserve">    %   initialize plot with W541 Data</w:t>
+      </w:r>
+    </w:p>
+    <w:p>
+      <w:pPr>
+        <w:spacing w:after="0" w:line="240" w:lineRule="auto"/>
+        <w:rPr>
+          <w:sz w:val="16"/>
+          <w:szCs w:val="16"/>
+        </w:rPr>
+      </w:pPr>
+      <w:r>
+        <w:rPr>
+          <w:sz w:val="16"/>
+          <w:szCs w:val="16"/>
+        </w:rPr>
+        <w:t xml:space="preserve">    </w:t>
+      </w:r>
+      <w:proofErr w:type="gramStart"/>
+      <w:r>
+        <w:rPr>
+          <w:sz w:val="16"/>
+          <w:szCs w:val="16"/>
+        </w:rPr>
+        <w:t>bar(</w:t>
+      </w:r>
+      <w:proofErr w:type="gramEnd"/>
+      <w:r>
+        <w:rPr>
+          <w:sz w:val="16"/>
+          <w:szCs w:val="16"/>
+        </w:rPr>
+        <w:t>[VSMMDebugTime,VSMMReleaseTime,VSQSDebugTime,VSQSReleaseTime,...</w:t>
+      </w:r>
+    </w:p>
+    <w:p>
+      <w:pPr>
+        <w:spacing w:after="0" w:line="240" w:lineRule="auto"/>
+        <w:rPr>
+          <w:sz w:val="16"/>
+          <w:szCs w:val="16"/>
+        </w:rPr>
+      </w:pPr>
+      <w:r>
+        <w:rPr>
+          <w:sz w:val="16"/>
+          <w:szCs w:val="16"/>
+        </w:rPr>
+        <w:lastRenderedPageBreak/>
+        <w:t xml:space="preserve">        GCCMMDebugTime</w:t>
+      </w:r>
+      <w:proofErr w:type="gramStart"/>
+      <w:r>
+        <w:rPr>
+          <w:sz w:val="16"/>
+          <w:szCs w:val="16"/>
+        </w:rPr>
+        <w:t>,GCCMMReleaseTime,GCCQSDebugTime,GCCQSReleaseTime</w:t>
+      </w:r>
+      <w:proofErr w:type="gramEnd"/>
+      <w:r>
+        <w:rPr>
+          <w:sz w:val="16"/>
+          <w:szCs w:val="16"/>
+        </w:rPr>
+        <w:t xml:space="preserve">],'g');   </w:t>
+      </w:r>
+    </w:p>
+    <w:p>
+      <w:pPr>
+        <w:spacing w:after="0" w:line="240" w:lineRule="auto"/>
+        <w:rPr>
+          <w:sz w:val="16"/>
+          <w:szCs w:val="16"/>
+        </w:rPr>
+      </w:pPr>
+      <w:r>
+        <w:rPr>
+          <w:sz w:val="16"/>
+          <w:szCs w:val="16"/>
+        </w:rPr>
+        <w:t xml:space="preserve">    %      Set labels for bars </w:t>
+      </w:r>
+    </w:p>
+    <w:p>
+      <w:pPr>
+        <w:spacing w:after="0" w:line="240" w:lineRule="auto"/>
+        <w:rPr>
+          <w:sz w:val="16"/>
+          <w:szCs w:val="16"/>
+        </w:rPr>
+      </w:pPr>
+      <w:r>
+        <w:rPr>
+          <w:sz w:val="16"/>
+          <w:szCs w:val="16"/>
+        </w:rPr>
+        <w:t xml:space="preserve">    </w:t>
+      </w:r>
+      <w:proofErr w:type="gramStart"/>
+      <w:r>
+        <w:rPr>
+          <w:sz w:val="16"/>
+          <w:szCs w:val="16"/>
+        </w:rPr>
+        <w:t>set(</w:t>
+      </w:r>
+      <w:proofErr w:type="gramEnd"/>
+      <w:r>
+        <w:rPr>
+          <w:sz w:val="16"/>
+          <w:szCs w:val="16"/>
+        </w:rPr>
+        <w:t>gca,'xticklabel',{'VSMMDebug';'VSMMRelease';'VSQSDebug';'VSQSRelease';...</w:t>
+      </w:r>
+    </w:p>
+    <w:p>
+      <w:pPr>
+        <w:spacing w:after="0" w:line="240" w:lineRule="auto"/>
+        <w:rPr>
+          <w:sz w:val="16"/>
+          <w:szCs w:val="16"/>
+        </w:rPr>
+      </w:pPr>
+      <w:r>
+        <w:rPr>
+          <w:sz w:val="16"/>
+          <w:szCs w:val="16"/>
+        </w:rPr>
+        <w:t xml:space="preserve">        '</w:t>
+      </w:r>
+      <w:proofErr w:type="spellStart"/>
+      <w:r>
+        <w:rPr>
+          <w:sz w:val="16"/>
+          <w:szCs w:val="16"/>
+        </w:rPr>
+        <w:t>GCCMMDebug</w:t>
+      </w:r>
+      <w:proofErr w:type="spellEnd"/>
+      <w:r>
+        <w:rPr>
+          <w:sz w:val="16"/>
+          <w:szCs w:val="16"/>
+        </w:rPr>
+        <w:t>';'</w:t>
+      </w:r>
+      <w:proofErr w:type="spellStart"/>
+      <w:r>
+        <w:rPr>
+          <w:sz w:val="16"/>
+          <w:szCs w:val="16"/>
+        </w:rPr>
+        <w:t>GCCMMRelease</w:t>
+      </w:r>
+      <w:proofErr w:type="spellEnd"/>
+      <w:r>
+        <w:rPr>
+          <w:sz w:val="16"/>
+          <w:szCs w:val="16"/>
+        </w:rPr>
+        <w:t>';'</w:t>
+      </w:r>
+      <w:proofErr w:type="spellStart"/>
+      <w:r>
+        <w:rPr>
+          <w:sz w:val="16"/>
+          <w:szCs w:val="16"/>
+        </w:rPr>
+        <w:t>GCCQSDebug</w:t>
+      </w:r>
+      <w:proofErr w:type="spellEnd"/>
+      <w:r>
+        <w:rPr>
+          <w:sz w:val="16"/>
+          <w:szCs w:val="16"/>
+        </w:rPr>
+        <w:t>';'</w:t>
+      </w:r>
+      <w:proofErr w:type="spellStart"/>
+      <w:r>
+        <w:rPr>
+          <w:sz w:val="16"/>
+          <w:szCs w:val="16"/>
+        </w:rPr>
+        <w:t>GCCQSRelease</w:t>
+      </w:r>
+      <w:proofErr w:type="spellEnd"/>
+      <w:r>
+        <w:rPr>
+          <w:sz w:val="16"/>
+          <w:szCs w:val="16"/>
+        </w:rPr>
+        <w:t>'});</w:t>
+      </w:r>
+    </w:p>
+    <w:p>
+      <w:pPr>
+        <w:spacing w:after="0" w:line="240" w:lineRule="auto"/>
+        <w:rPr>
+          <w:sz w:val="16"/>
+          <w:szCs w:val="16"/>
+        </w:rPr>
+      </w:pPr>
+      <w:r>
+        <w:rPr>
+          <w:sz w:val="16"/>
+          <w:szCs w:val="16"/>
+        </w:rPr>
+        <w:t xml:space="preserve">     </w:t>
+      </w:r>
+      <w:proofErr w:type="gramStart"/>
+      <w:r>
+        <w:rPr>
+          <w:sz w:val="16"/>
+          <w:szCs w:val="16"/>
+        </w:rPr>
+        <w:t>title(</w:t>
+      </w:r>
+      <w:proofErr w:type="gramEnd"/>
+      <w:r>
+        <w:rPr>
+          <w:sz w:val="16"/>
+          <w:szCs w:val="16"/>
+        </w:rPr>
+        <w:t>'Executable Runtimes for W541');</w:t>
+      </w:r>
+    </w:p>
+    <w:p>
+      <w:pPr>
+        <w:spacing w:after="0" w:line="240" w:lineRule="auto"/>
+        <w:rPr>
+          <w:sz w:val="16"/>
+          <w:szCs w:val="16"/>
+        </w:rPr>
+      </w:pPr>
+      <w:r>
+        <w:rPr>
+          <w:sz w:val="16"/>
+          <w:szCs w:val="16"/>
+        </w:rPr>
+        <w:t xml:space="preserve">    </w:t>
+      </w:r>
+      <w:proofErr w:type="spellStart"/>
+      <w:proofErr w:type="gramStart"/>
+      <w:r>
+        <w:rPr>
+          <w:sz w:val="16"/>
+          <w:szCs w:val="16"/>
+        </w:rPr>
+        <w:t>ylabel</w:t>
+      </w:r>
+      <w:proofErr w:type="spellEnd"/>
+      <w:r>
+        <w:rPr>
+          <w:sz w:val="16"/>
+          <w:szCs w:val="16"/>
+        </w:rPr>
+        <w:t>(</w:t>
+      </w:r>
+      <w:proofErr w:type="gramEnd"/>
+      <w:r>
+        <w:rPr>
+          <w:sz w:val="16"/>
+          <w:szCs w:val="16"/>
+        </w:rPr>
+        <w:t>'Runtime (s)');</w:t>
+      </w:r>
+    </w:p>
+    <w:p>
+      <w:pPr>
+        <w:spacing w:after="0" w:line="240" w:lineRule="auto"/>
+        <w:rPr>
+          <w:sz w:val="16"/>
+          <w:szCs w:val="16"/>
+        </w:rPr>
+      </w:pPr>
+      <w:r>
+        <w:rPr>
+          <w:sz w:val="16"/>
+          <w:szCs w:val="16"/>
+        </w:rPr>
+        <w:t xml:space="preserve">    </w:t>
+      </w:r>
+    </w:p>
+    <w:p>
+      <w:pPr>
+        <w:spacing w:after="0" w:line="240" w:lineRule="auto"/>
+        <w:rPr>
+          <w:sz w:val="16"/>
+          <w:szCs w:val="16"/>
+        </w:rPr>
+      </w:pPr>
+      <w:r>
+        <w:rPr>
+          <w:sz w:val="16"/>
+          <w:szCs w:val="16"/>
+        </w:rPr>
+        <w:t xml:space="preserve">    </w:t>
+      </w:r>
+      <w:proofErr w:type="gramStart"/>
+      <w:r>
+        <w:rPr>
+          <w:sz w:val="16"/>
+          <w:szCs w:val="16"/>
+        </w:rPr>
+        <w:t>subplot(</w:t>
+      </w:r>
+      <w:proofErr w:type="gramEnd"/>
+      <w:r>
+        <w:rPr>
+          <w:sz w:val="16"/>
+          <w:szCs w:val="16"/>
+        </w:rPr>
+        <w:t>2,1,2);</w:t>
+      </w:r>
+    </w:p>
+    <w:p>
+      <w:pPr>
+        <w:spacing w:after="0" w:line="240" w:lineRule="auto"/>
+        <w:rPr>
+          <w:sz w:val="16"/>
+          <w:szCs w:val="16"/>
+        </w:rPr>
+      </w:pPr>
+      <w:r>
+        <w:rPr>
+          <w:sz w:val="16"/>
+          <w:szCs w:val="16"/>
+        </w:rPr>
+        <w:t xml:space="preserve">    %   initialize plot with T420 Data</w:t>
+      </w:r>
+    </w:p>
+    <w:p>
+      <w:pPr>
+        <w:spacing w:after="0" w:line="240" w:lineRule="auto"/>
+        <w:rPr>
+          <w:sz w:val="16"/>
+          <w:szCs w:val="16"/>
+        </w:rPr>
+      </w:pPr>
+      <w:r>
+        <w:rPr>
+          <w:sz w:val="16"/>
+          <w:szCs w:val="16"/>
+        </w:rPr>
+        <w:t xml:space="preserve">    </w:t>
+      </w:r>
+      <w:proofErr w:type="gramStart"/>
+      <w:r>
+        <w:rPr>
+          <w:sz w:val="16"/>
+          <w:szCs w:val="16"/>
+        </w:rPr>
+        <w:t>bar(</w:t>
+      </w:r>
+      <w:proofErr w:type="gramEnd"/>
+      <w:r>
+        <w:rPr>
+          <w:sz w:val="16"/>
+          <w:szCs w:val="16"/>
+        </w:rPr>
+        <w:t>[T420VSMMDebugTime,T420VSMMReleaseTime,T420VSQSDebugTime,T420VSQSReleaseTime,...</w:t>
+      </w:r>
+    </w:p>
+    <w:p>
+      <w:pPr>
+        <w:spacing w:after="0" w:line="240" w:lineRule="auto"/>
+        <w:rPr>
+          <w:sz w:val="16"/>
+          <w:szCs w:val="16"/>
+        </w:rPr>
+      </w:pPr>
+      <w:r>
+        <w:rPr>
+          <w:sz w:val="16"/>
+          <w:szCs w:val="16"/>
+        </w:rPr>
+        <w:t xml:space="preserve">        T420GCCMMDebugTime</w:t>
+      </w:r>
+      <w:proofErr w:type="gramStart"/>
+      <w:r>
+        <w:rPr>
+          <w:sz w:val="16"/>
+          <w:szCs w:val="16"/>
+        </w:rPr>
+        <w:t>,T420GCCMMReleaseTime,T420GCCQSDebugTime,T420GCCQSReleaseTime</w:t>
+      </w:r>
+      <w:proofErr w:type="gramEnd"/>
+      <w:r>
+        <w:rPr>
+          <w:sz w:val="16"/>
+          <w:szCs w:val="16"/>
+        </w:rPr>
+        <w:t>],'g');</w:t>
+      </w:r>
+    </w:p>
+    <w:p>
+      <w:pPr>
+        <w:spacing w:after="0" w:line="240" w:lineRule="auto"/>
+        <w:rPr>
+          <w:sz w:val="16"/>
+          <w:szCs w:val="16"/>
+        </w:rPr>
+      </w:pPr>
+      <w:r>
+        <w:rPr>
+          <w:sz w:val="16"/>
+          <w:szCs w:val="16"/>
+        </w:rPr>
+        <w:t xml:space="preserve">    %      Set labels for bars </w:t>
+      </w:r>
+    </w:p>
+    <w:p>
+      <w:pPr>
+        <w:spacing w:after="0" w:line="240" w:lineRule="auto"/>
+        <w:rPr>
+          <w:sz w:val="16"/>
+          <w:szCs w:val="16"/>
+        </w:rPr>
+      </w:pPr>
+      <w:r>
+        <w:rPr>
+          <w:sz w:val="16"/>
+          <w:szCs w:val="16"/>
+        </w:rPr>
+        <w:t xml:space="preserve">    </w:t>
+      </w:r>
+      <w:proofErr w:type="gramStart"/>
+      <w:r>
+        <w:rPr>
+          <w:sz w:val="16"/>
+          <w:szCs w:val="16"/>
+        </w:rPr>
+        <w:t>set(</w:t>
+      </w:r>
+      <w:proofErr w:type="gramEnd"/>
+      <w:r>
+        <w:rPr>
+          <w:sz w:val="16"/>
+          <w:szCs w:val="16"/>
+        </w:rPr>
+        <w:t>gca,'xticklabel',{'VSMMDebug';'VSMMRelease';'VSQSDebug';'VSQSRelease';...</w:t>
+      </w:r>
+    </w:p>
+    <w:p>
+      <w:pPr>
+        <w:spacing w:after="0" w:line="240" w:lineRule="auto"/>
+        <w:rPr>
+          <w:sz w:val="16"/>
+          <w:szCs w:val="16"/>
+        </w:rPr>
+      </w:pPr>
+      <w:r>
+        <w:rPr>
+          <w:sz w:val="16"/>
+          <w:szCs w:val="16"/>
+        </w:rPr>
+        <w:t xml:space="preserve">        '</w:t>
+      </w:r>
+      <w:proofErr w:type="spellStart"/>
+      <w:r>
+        <w:rPr>
+          <w:sz w:val="16"/>
+          <w:szCs w:val="16"/>
+        </w:rPr>
+        <w:t>GCCMMDebug</w:t>
+      </w:r>
+      <w:proofErr w:type="spellEnd"/>
+      <w:r>
+        <w:rPr>
+          <w:sz w:val="16"/>
+          <w:szCs w:val="16"/>
+        </w:rPr>
+        <w:t>';'</w:t>
+      </w:r>
+      <w:proofErr w:type="spellStart"/>
+      <w:r>
+        <w:rPr>
+          <w:sz w:val="16"/>
+          <w:szCs w:val="16"/>
+        </w:rPr>
+        <w:t>GCCMMRelease</w:t>
+      </w:r>
+      <w:proofErr w:type="spellEnd"/>
+      <w:r>
+        <w:rPr>
+          <w:sz w:val="16"/>
+          <w:szCs w:val="16"/>
+        </w:rPr>
+        <w:t>';'</w:t>
+      </w:r>
+      <w:proofErr w:type="spellStart"/>
+      <w:r>
+        <w:rPr>
+          <w:sz w:val="16"/>
+          <w:szCs w:val="16"/>
+        </w:rPr>
+        <w:t>GCCQSDebug</w:t>
+      </w:r>
+      <w:proofErr w:type="spellEnd"/>
+      <w:r>
+        <w:rPr>
+          <w:sz w:val="16"/>
+          <w:szCs w:val="16"/>
+        </w:rPr>
+        <w:t>';'</w:t>
+      </w:r>
+      <w:proofErr w:type="spellStart"/>
+      <w:r>
+        <w:rPr>
+          <w:sz w:val="16"/>
+          <w:szCs w:val="16"/>
+        </w:rPr>
+        <w:t>GCCQSRelease</w:t>
+      </w:r>
+      <w:proofErr w:type="spellEnd"/>
+      <w:r>
+        <w:rPr>
+          <w:sz w:val="16"/>
+          <w:szCs w:val="16"/>
+        </w:rPr>
+        <w:t>'});</w:t>
+      </w:r>
+    </w:p>
+    <w:p>
+      <w:pPr>
+        <w:spacing w:after="0" w:line="240" w:lineRule="auto"/>
+        <w:rPr>
+          <w:sz w:val="16"/>
+          <w:szCs w:val="16"/>
+        </w:rPr>
+      </w:pPr>
+      <w:r>
+        <w:rPr>
+          <w:sz w:val="16"/>
+          <w:szCs w:val="16"/>
+        </w:rPr>
+        <w:t xml:space="preserve">     </w:t>
+      </w:r>
+      <w:proofErr w:type="gramStart"/>
+      <w:r>
+        <w:rPr>
+          <w:sz w:val="16"/>
+          <w:szCs w:val="16"/>
+        </w:rPr>
+        <w:t>title(</w:t>
+      </w:r>
+      <w:proofErr w:type="gramEnd"/>
+      <w:r>
+        <w:rPr>
+          <w:sz w:val="16"/>
+          <w:szCs w:val="16"/>
+        </w:rPr>
+        <w:t>'Executable Runtimes for T420s');</w:t>
+      </w:r>
+    </w:p>
+    <w:p>
+      <w:pPr>
+        <w:spacing w:after="0" w:line="240" w:lineRule="auto"/>
+        <w:rPr>
+          <w:sz w:val="16"/>
+          <w:szCs w:val="16"/>
+        </w:rPr>
+      </w:pPr>
+      <w:r>
+        <w:rPr>
+          <w:sz w:val="16"/>
+          <w:szCs w:val="16"/>
+        </w:rPr>
+        <w:t xml:space="preserve">    </w:t>
+      </w:r>
+      <w:proofErr w:type="spellStart"/>
+      <w:proofErr w:type="gramStart"/>
+      <w:r>
+        <w:rPr>
+          <w:sz w:val="16"/>
+          <w:szCs w:val="16"/>
+        </w:rPr>
+        <w:t>ylabel</w:t>
+      </w:r>
+      <w:proofErr w:type="spellEnd"/>
+      <w:r>
+        <w:rPr>
+          <w:sz w:val="16"/>
+          <w:szCs w:val="16"/>
+        </w:rPr>
+        <w:t>(</w:t>
+      </w:r>
+      <w:proofErr w:type="gramEnd"/>
+      <w:r>
+        <w:rPr>
+          <w:sz w:val="16"/>
+          <w:szCs w:val="16"/>
+        </w:rPr>
+        <w:t>'Runtime (s)');</w:t>
+      </w:r>
+    </w:p>
+    <w:p>
+      <w:pPr>
+        <w:spacing w:after="0" w:line="240" w:lineRule="auto"/>
+        <w:rPr>
+          <w:sz w:val="16"/>
+          <w:szCs w:val="16"/>
+        </w:rPr>
+      </w:pPr>
+      <w:r>
+        <w:rPr>
+          <w:sz w:val="16"/>
+          <w:szCs w:val="16"/>
+        </w:rPr>
+        <w:t xml:space="preserve">    </w:t>
+      </w:r>
+    </w:p>
+    <w:p>
+      <w:pPr>
+        <w:spacing w:after="0" w:line="240" w:lineRule="auto"/>
+        <w:rPr>
+          <w:sz w:val="16"/>
+          <w:szCs w:val="16"/>
+        </w:rPr>
+      </w:pPr>
+      <w:r>
+        <w:rPr>
+          <w:sz w:val="16"/>
+          <w:szCs w:val="16"/>
+        </w:rPr>
         <w:t xml:space="preserve">    %   get ratios of performance between compilers</w:t>
       </w:r>
     </w:p>
@@ -24679,7 +25532,6 @@
           <w:sz w:val="16"/>
           <w:szCs w:val="16"/>
         </w:rPr>
-        <w:lastRenderedPageBreak/>
         <w:t xml:space="preserve">    T420MMDebugRatio = T420VSMMDebugTime / T420GCCMMDebugTime;</w:t>
       </w:r>
     </w:p>
@@ -25911,12 +26763,10 @@
         </w:rPr>
         <w:t>end</w:t>
       </w:r>
-      <w:bookmarkStart w:id="11" w:name="_GoBack"/>
-      <w:bookmarkEnd w:id="11"/>
       <w:proofErr w:type="gramEnd"/>
     </w:p>
     <w:sectPr>
-      <w:headerReference w:type="default" r:id="rId16"/>
+      <w:headerReference w:type="default" r:id="rId17"/>
       <w:pgSz w:w="12240" w:h="15840"/>
       <w:pgMar w:top="1440" w:right="1440" w:bottom="1440" w:left="1440" w:header="720" w:footer="720" w:gutter="0"/>
       <w:cols w:space="720"/>
@@ -26018,7 +26868,7 @@
           <w:rPr>
             <w:noProof/>
           </w:rPr>
-          <w:t>29</w:t>
+          <w:t>24</w:t>
         </w:r>
         <w:r>
           <w:rPr>
@@ -26996,7 +27846,7 @@
 </file>
 
 <file path=customXml/itemProps1.xml><?xml version="1.0" encoding="utf-8"?>
-<ds:datastoreItem xmlns:ds="http://schemas.openxmlformats.org/officeDocument/2006/customXml" ds:itemID="{D8B93BB4-8EDC-4625-A58F-55E3263F1F6B}">
+<ds:datastoreItem xmlns:ds="http://schemas.openxmlformats.org/officeDocument/2006/customXml" ds:itemID="{5BD7D579-6B78-40E3-8283-E29AE5641F63}">
   <ds:schemaRefs>
     <ds:schemaRef ds:uri="http://schemas.openxmlformats.org/officeDocument/2006/bibliography"/>
   </ds:schemaRefs>

</xml_diff>